<commit_message>
Inserite altre costruzioni con Simple NLG
</commit_message>
<xml_diff>
--- a/PARTE PRIMA_MAZZEI/Relazione Progetto_DS.docx
+++ b/PARTE PRIMA_MAZZEI/Relazione Progetto_DS.docx
@@ -16,7 +16,7 @@
           <w:lang w:eastAsia="it-IT"/>
         </w:rPr>
         <w:drawing>
-          <wp:anchor distT="0" distB="0" distL="114300" distR="114300" simplePos="0" relativeHeight="251659264" behindDoc="0" locked="0" layoutInCell="1" allowOverlap="1" wp14:anchorId="6A975F5F" wp14:editId="2BCF11EF">
+          <wp:anchor distT="0" distB="0" distL="114300" distR="114300" simplePos="0" relativeHeight="251659264" behindDoc="0" locked="0" layoutInCell="1" allowOverlap="1" wp14:anchorId="6A975F5F" wp14:editId="204C70B4">
             <wp:simplePos x="0" y="0"/>
             <wp:positionH relativeFrom="margin">
               <wp:align>center</wp:align>
@@ -457,21 +457,7 @@
           <w:rFonts w:ascii="Times New Roman" w:hAnsi="Times New Roman" w:cs="Times New Roman"/>
           <w:bCs/>
         </w:rPr>
-        <w:t>quesiti relativi alla vita di Lara, alle sue avventure e alla cinematografia relativa</w:t>
-      </w:r>
-      <w:r>
-        <w:rPr>
-          <w:rFonts w:ascii="Times New Roman" w:hAnsi="Times New Roman" w:cs="Times New Roman"/>
-          <w:bCs/>
-        </w:rPr>
-        <w:t xml:space="preserve"> e in funzione della correttezza della risposta gli vengono assegnati 10 punti per ogni domanda corretta.</w:t>
-      </w:r>
-      <w:r>
-        <w:rPr>
-          <w:rFonts w:ascii="Times New Roman" w:hAnsi="Times New Roman" w:cs="Times New Roman"/>
-          <w:bCs/>
-        </w:rPr>
-        <w:t xml:space="preserve"> Il voto complessivo dell’interrogazione e la somma dei punti ottenuti per ciascuna domanda. Solo in caso di tre risposte corrette il candidato può diventare il nuovo assistente.</w:t>
+        <w:t>quesiti relativi alla vita di Lara, alle sue avventure e alla cinematografia</w:t>
       </w:r>
       <w:r>
         <w:rPr>
@@ -485,6 +471,55 @@
           <w:rFonts w:ascii="Times New Roman" w:hAnsi="Times New Roman" w:cs="Times New Roman"/>
           <w:bCs/>
         </w:rPr>
+        <w:t xml:space="preserve">e gli vengono assegnati 10 punti per ogni </w:t>
+      </w:r>
+      <w:r>
+        <w:rPr>
+          <w:rFonts w:ascii="Times New Roman" w:hAnsi="Times New Roman" w:cs="Times New Roman"/>
+          <w:bCs/>
+        </w:rPr>
+        <w:t>risposta</w:t>
+      </w:r>
+      <w:r>
+        <w:rPr>
+          <w:rFonts w:ascii="Times New Roman" w:hAnsi="Times New Roman" w:cs="Times New Roman"/>
+          <w:bCs/>
+        </w:rPr>
+        <w:t xml:space="preserve"> corretta.</w:t>
+      </w:r>
+      <w:r>
+        <w:rPr>
+          <w:rFonts w:ascii="Times New Roman" w:hAnsi="Times New Roman" w:cs="Times New Roman"/>
+          <w:bCs/>
+        </w:rPr>
+        <w:t xml:space="preserve"> Il voto complessivo dell’interrogazione </w:t>
+      </w:r>
+      <w:r>
+        <w:rPr>
+          <w:rFonts w:ascii="Times New Roman" w:hAnsi="Times New Roman" w:cs="Times New Roman"/>
+          <w:bCs/>
+        </w:rPr>
+        <w:t>è</w:t>
+      </w:r>
+      <w:r>
+        <w:rPr>
+          <w:rFonts w:ascii="Times New Roman" w:hAnsi="Times New Roman" w:cs="Times New Roman"/>
+          <w:bCs/>
+        </w:rPr>
+        <w:t xml:space="preserve"> la somma dei punti ottenuti per ciascuna domanda. Solo in caso di tre risposte corrette il candidato può diventare il nuovo assistente.</w:t>
+      </w:r>
+      <w:r>
+        <w:rPr>
+          <w:rFonts w:ascii="Times New Roman" w:hAnsi="Times New Roman" w:cs="Times New Roman"/>
+          <w:bCs/>
+        </w:rPr>
+        <w:t xml:space="preserve"> </w:t>
+      </w:r>
+      <w:r>
+        <w:rPr>
+          <w:rFonts w:ascii="Times New Roman" w:hAnsi="Times New Roman" w:cs="Times New Roman"/>
+          <w:bCs/>
+        </w:rPr>
         <w:t xml:space="preserve"> Le risposte fornite </w:t>
       </w:r>
       <w:r>
@@ -500,6 +535,13 @@
           <w:bCs/>
         </w:rPr>
         <w:t xml:space="preserve"> considerate corrette o sbagliate senza possibilità di replica e/o di un secondo tentativo. </w:t>
+      </w:r>
+      <w:r>
+        <w:rPr>
+          <w:rFonts w:ascii="Times New Roman" w:hAnsi="Times New Roman" w:cs="Times New Roman"/>
+          <w:bCs/>
+        </w:rPr>
+        <w:t>Solo se la risposta dell’utente è vuota, Lara lo invita a rispondere in ogni caso prima di andare avanti con il dialogo.</w:t>
       </w:r>
     </w:p>
     <w:p>
@@ -626,24 +668,14 @@
       <w:r>
         <w:t xml:space="preserve">Figura </w:t>
       </w:r>
-      <w:r>
-        <w:fldChar w:fldCharType="begin"/>
-      </w:r>
-      <w:r>
-        <w:instrText xml:space="preserve"> SEQ Figura \* ARABIC </w:instrText>
-      </w:r>
-      <w:r>
-        <w:fldChar w:fldCharType="separate"/>
-      </w:r>
-      <w:r>
-        <w:rPr>
-          <w:noProof/>
-        </w:rPr>
-        <w:t>1</w:t>
-      </w:r>
-      <w:r>
-        <w:fldChar w:fldCharType="end"/>
-      </w:r>
+      <w:fldSimple w:instr=" SEQ Figura \* ARABIC ">
+        <w:r>
+          <w:rPr>
+            <w:noProof/>
+          </w:rPr>
+          <w:t>1</w:t>
+        </w:r>
+      </w:fldSimple>
       <w:r>
         <w:t>: Architettura software Dialog System</w:t>
       </w:r>
@@ -781,12 +813,12 @@
           <w:sz w:val="28"/>
           <w:szCs w:val="28"/>
         </w:rPr>
-        <w:t>Flusso di dialogo</w:t>
-      </w:r>
-    </w:p>
-    <w:p>
-      <w:pPr>
-        <w:ind w:left="360"/>
+        <w:t>Flusso logico</w:t>
+      </w:r>
+    </w:p>
+    <w:p>
+      <w:pPr>
+        <w:ind w:left="-90"/>
         <w:jc w:val="both"/>
         <w:rPr>
           <w:rFonts w:ascii="Times New Roman" w:hAnsi="Times New Roman" w:cs="Times New Roman"/>
@@ -805,7 +837,7 @@
           <w:rFonts w:ascii="Times New Roman" w:hAnsi="Times New Roman" w:cs="Times New Roman"/>
           <w:bCs/>
         </w:rPr>
-        <w:t>Al fine di contestualizzare adeguatamente le metodologie e gli strumenti adottati per la gestione delle fasi di analisi e generazione del dialogo, si ritiene opportuno introdurre preliminarmente lo schema generale del flusso logico che caratterizza l’interazione, evidenziandone le possibili diramazioni evolutive.</w:t>
+        <w:t>Al fine di contestualizzare adeguatamente le metodologie e gli strumenti adottati per la gestione delle fasi di analisi e generazione del dialogo, si ritiene opportuno introdurre preliminarmente lo schema generale del flusso logico che caratterizza l’interazione evidenziandone le possibili diramazioni evolutive.</w:t>
       </w:r>
     </w:p>
     <w:p>
@@ -815,17 +847,13 @@
       </w:pPr>
       <w:r>
         <w:rPr>
-          <w:rFonts w:ascii="Times New Roman" w:hAnsi="Times New Roman" w:cs="Times New Roman"/>
-          <w:bCs/>
           <w:noProof/>
-          <w:sz w:val="24"/>
-          <w:szCs w:val="24"/>
         </w:rPr>
         <w:drawing>
-          <wp:inline distT="0" distB="0" distL="0" distR="0" wp14:anchorId="1F90EC97" wp14:editId="0BE97A9C">
-            <wp:extent cx="2142944" cy="2647335"/>
-            <wp:effectExtent l="0" t="0" r="0" b="635"/>
-            <wp:docPr id="763900764" name="Immagine 5" descr="Immagine che contiene testo, schermata, software, design&#10;&#10;Il contenuto generato dall'IA potrebbe non essere corretto."/>
+          <wp:inline distT="0" distB="0" distL="0" distR="0" wp14:anchorId="658305BC" wp14:editId="7830D988">
+            <wp:extent cx="2168013" cy="2678305"/>
+            <wp:effectExtent l="0" t="0" r="0" b="8255"/>
+            <wp:docPr id="1560600778" name="Immagine 1"/>
             <wp:cNvGraphicFramePr>
               <a:graphicFrameLocks xmlns:a="http://schemas.openxmlformats.org/drawingml/2006/main" noChangeAspect="1"/>
             </wp:cNvGraphicFramePr>
@@ -833,7 +861,7 @@
               <a:graphicData uri="http://schemas.openxmlformats.org/drawingml/2006/picture">
                 <pic:pic xmlns:pic="http://schemas.openxmlformats.org/drawingml/2006/picture">
                   <pic:nvPicPr>
-                    <pic:cNvPr id="763900764" name="Immagine 5" descr="Immagine che contiene testo, schermata, software, design&#10;&#10;Il contenuto generato dall'IA potrebbe non essere corretto."/>
+                    <pic:cNvPr id="0" name="Picture 2"/>
                     <pic:cNvPicPr>
                       <a:picLocks noChangeAspect="1" noChangeArrowheads="1"/>
                     </pic:cNvPicPr>
@@ -854,7 +882,7 @@
                   <pic:spPr bwMode="auto">
                     <a:xfrm>
                       <a:off x="0" y="0"/>
-                      <a:ext cx="2179684" cy="2692722"/>
+                      <a:ext cx="2187228" cy="2702043"/>
                     </a:xfrm>
                     <a:prstGeom prst="rect">
                       <a:avLst/>
@@ -882,26 +910,56 @@
       <w:r>
         <w:t xml:space="preserve">Figura </w:t>
       </w:r>
-      <w:r>
-        <w:fldChar w:fldCharType="begin"/>
-      </w:r>
-      <w:r>
-        <w:instrText xml:space="preserve"> SEQ Figura \* ARABIC </w:instrText>
-      </w:r>
-      <w:r>
-        <w:fldChar w:fldCharType="separate"/>
-      </w:r>
-      <w:r>
-        <w:rPr>
-          <w:noProof/>
-        </w:rPr>
-        <w:t>2</w:t>
-      </w:r>
-      <w:r>
-        <w:fldChar w:fldCharType="end"/>
-      </w:r>
+      <w:fldSimple w:instr=" SEQ Figura \* ARABIC ">
+        <w:r>
+          <w:rPr>
+            <w:noProof/>
+          </w:rPr>
+          <w:t>2</w:t>
+        </w:r>
+      </w:fldSimple>
       <w:r>
         <w:t>:Flusso logico del dialogo</w:t>
+      </w:r>
+    </w:p>
+    <w:p>
+      <w:pPr>
+        <w:ind w:left="450"/>
+        <w:jc w:val="both"/>
+        <w:rPr>
+          <w:rFonts w:ascii="Times New Roman" w:hAnsi="Times New Roman" w:cs="Times New Roman"/>
+          <w:bCs/>
+        </w:rPr>
+      </w:pPr>
+      <w:r>
+        <w:rPr>
+          <w:rFonts w:ascii="Times New Roman" w:hAnsi="Times New Roman" w:cs="Times New Roman"/>
+          <w:bCs/>
+        </w:rPr>
+        <w:lastRenderedPageBreak/>
+        <w:t xml:space="preserve">    </w:t>
+      </w:r>
+      <w:r>
+        <w:rPr>
+          <w:rFonts w:ascii="Times New Roman" w:hAnsi="Times New Roman" w:cs="Times New Roman"/>
+          <w:bCs/>
+        </w:rPr>
+        <w:t xml:space="preserve">La figura 2 rappresenta il </w:t>
+      </w:r>
+      <w:r>
+        <w:rPr>
+          <w:rFonts w:ascii="Times New Roman" w:hAnsi="Times New Roman" w:cs="Times New Roman"/>
+          <w:b/>
+          <w:bCs/>
+        </w:rPr>
+        <w:t>flusso logico</w:t>
+      </w:r>
+      <w:r>
+        <w:rPr>
+          <w:rFonts w:ascii="Times New Roman" w:hAnsi="Times New Roman" w:cs="Times New Roman"/>
+          <w:bCs/>
+        </w:rPr>
+        <w:t xml:space="preserve"> del sistema di dialogo. L’interazione con l'utente è strutturata in diverse fasi. L'intero processo è suddiviso in tre fasi principali, a partire dallo stato iniziale (State=0) fino alla conclusione (State=4).</w:t>
       </w:r>
     </w:p>
     <w:p>
@@ -918,30 +976,42 @@
           <w:rFonts w:ascii="Times New Roman" w:hAnsi="Times New Roman" w:cs="Times New Roman"/>
           <w:bCs/>
         </w:rPr>
-        <w:lastRenderedPageBreak/>
-        <w:t xml:space="preserve">    </w:t>
-      </w:r>
-      <w:r>
-        <w:rPr>
-          <w:rFonts w:ascii="Times New Roman" w:hAnsi="Times New Roman" w:cs="Times New Roman"/>
-          <w:bCs/>
-        </w:rPr>
-        <w:t xml:space="preserve">La figura 2 rappresenta il </w:t>
-      </w:r>
-      <w:r>
-        <w:rPr>
-          <w:rFonts w:ascii="Times New Roman" w:hAnsi="Times New Roman" w:cs="Times New Roman"/>
-          <w:b/>
-          <w:bCs/>
-        </w:rPr>
-        <w:t>flusso logico</w:t>
-      </w:r>
-      <w:r>
-        <w:rPr>
-          <w:rFonts w:ascii="Times New Roman" w:hAnsi="Times New Roman" w:cs="Times New Roman"/>
-          <w:bCs/>
-        </w:rPr>
-        <w:t xml:space="preserve"> del sistema di dialogo. L’interazione con l'utente è strutturata in diverse fasi. L'intero processo è suddiviso in tre fasi principali, a partire dallo stato iniziale (State=0) fino alla conclusione (State=4).</w:t>
+        <w:t xml:space="preserve">     </w:t>
+      </w:r>
+      <w:r>
+        <w:rPr>
+          <w:rFonts w:ascii="Times New Roman" w:hAnsi="Times New Roman" w:cs="Times New Roman"/>
+          <w:bCs/>
+        </w:rPr>
+        <w:t>L’iniziativa è di LARA che a</w:t>
+      </w:r>
+      <w:r>
+        <w:rPr>
+          <w:rFonts w:ascii="Times New Roman" w:hAnsi="Times New Roman" w:cs="Times New Roman"/>
+          <w:bCs/>
+        </w:rPr>
+        <w:t>ll'avvio</w:t>
+      </w:r>
+      <w:r>
+        <w:rPr>
+          <w:rFonts w:ascii="Times New Roman" w:hAnsi="Times New Roman" w:cs="Times New Roman"/>
+          <w:bCs/>
+        </w:rPr>
+        <w:t xml:space="preserve"> </w:t>
+      </w:r>
+      <w:r>
+        <w:rPr>
+          <w:rFonts w:ascii="Times New Roman" w:hAnsi="Times New Roman" w:cs="Times New Roman"/>
+          <w:bCs/>
+        </w:rPr>
+        <w:t>chiede all’utente di inserire il proprio nome. Se il nome inserito non è valido, la richiesta viene ripetuta fino a ottenere un input corretto. Una volta ricevuto un nome valido, questo viene memorizzato nel database e si passa alla successiva domanda preliminare, con cui LARA chiede all’utente se ha studiato. Se la risposta è negativa, Lara chiude la conversazione e il programma termina immediatamente. Se invece l’utente dichiara di aver studiato, lo stato del sistema viene incrementato e si entra nella fase successiva.</w:t>
+      </w:r>
+      <w:r>
+        <w:rPr>
+          <w:rFonts w:ascii="Times New Roman" w:hAnsi="Times New Roman" w:cs="Times New Roman"/>
+          <w:bCs/>
+        </w:rPr>
+        <w:t xml:space="preserve"> In caso di risposta vuota la domanda viene ripetuta.</w:t>
       </w:r>
     </w:p>
     <w:p>
@@ -958,21 +1028,28 @@
           <w:rFonts w:ascii="Times New Roman" w:hAnsi="Times New Roman" w:cs="Times New Roman"/>
           <w:bCs/>
         </w:rPr>
-        <w:t xml:space="preserve">     </w:t>
-      </w:r>
-      <w:r>
-        <w:rPr>
-          <w:rFonts w:ascii="Times New Roman" w:hAnsi="Times New Roman" w:cs="Times New Roman"/>
-          <w:bCs/>
-        </w:rPr>
-        <w:t>L’iniziativa è di LARA che a</w:t>
-      </w:r>
-      <w:r>
-        <w:rPr>
-          <w:rFonts w:ascii="Times New Roman" w:hAnsi="Times New Roman" w:cs="Times New Roman"/>
-          <w:bCs/>
-        </w:rPr>
-        <w:t>ll'avvio</w:t>
+        <w:t xml:space="preserve">     In questa</w:t>
+      </w:r>
+      <w:r>
+        <w:rPr>
+          <w:rFonts w:ascii="Times New Roman" w:hAnsi="Times New Roman" w:cs="Times New Roman"/>
+          <w:bCs/>
+        </w:rPr>
+        <w:t xml:space="preserve"> ulteriore</w:t>
+      </w:r>
+      <w:r>
+        <w:rPr>
+          <w:rFonts w:ascii="Times New Roman" w:hAnsi="Times New Roman" w:cs="Times New Roman"/>
+          <w:bCs/>
+        </w:rPr>
+        <w:t xml:space="preserve"> fase, che continua fino a quando lo stato è uguale a 3, il sistema seleziona casualmente una domanda dal database e la presenta all’utente. L’utente fornisce una risposta. Se la risposta è corretta, il punteggio dell’utente aumenta di dieci punti e lo stato viene incrementato. In caso di risposta sbagliata il punteggio non cambia ma lo stato avanza comunque.</w:t>
+      </w:r>
+      <w:r>
+        <w:rPr>
+          <w:rFonts w:ascii="Times New Roman" w:hAnsi="Times New Roman" w:cs="Times New Roman"/>
+          <w:bCs/>
+        </w:rPr>
+        <w:t xml:space="preserve"> In caso di  risposta vuota, Lara invita l’utente a tentare di rispondere fino ad ottenere una risposta diversa dalla stringa vuota.</w:t>
       </w:r>
       <w:r>
         <w:rPr>
@@ -986,14 +1063,28 @@
           <w:rFonts w:ascii="Times New Roman" w:hAnsi="Times New Roman" w:cs="Times New Roman"/>
           <w:bCs/>
         </w:rPr>
-        <w:t>chiede all’utente di inserire il proprio nome. Se il nome inserito non è valido, la richiesta viene ripetuta fino a ottenere un input corretto. Una volta ricevuto un nome valido, questo viene memorizzato nel database e si passa alla successiva domanda preliminare, con cui LARA chiede all’utente se ha studiato. Se la risposta è negativa, Lara chiude la conversazione e il programma termina immediatamente. Se invece l’utente dichiara di aver studiato, lo stato del sistema viene incrementato e si entra nella fase successiva.</w:t>
-      </w:r>
-      <w:r>
-        <w:rPr>
-          <w:rFonts w:ascii="Times New Roman" w:hAnsi="Times New Roman" w:cs="Times New Roman"/>
-          <w:bCs/>
-        </w:rPr>
-        <w:t xml:space="preserve"> In caso di risposta vuota la domanda viene ripetuta.</w:t>
+        <w:t xml:space="preserve">Al termine del ciclo di tre domande, quando lo stato raggiunge il valore 4, </w:t>
+      </w:r>
+      <w:r>
+        <w:rPr>
+          <w:rFonts w:ascii="Times New Roman" w:hAnsi="Times New Roman" w:cs="Times New Roman"/>
+          <w:bCs/>
+        </w:rPr>
+        <w:t xml:space="preserve">Lara comunica </w:t>
+      </w:r>
+      <w:r>
+        <w:rPr>
+          <w:rFonts w:ascii="Times New Roman" w:hAnsi="Times New Roman" w:cs="Times New Roman"/>
+          <w:bCs/>
+        </w:rPr>
+        <w:t>all’utente</w:t>
+      </w:r>
+      <w:r>
+        <w:rPr>
+          <w:rFonts w:ascii="Times New Roman" w:hAnsi="Times New Roman" w:cs="Times New Roman"/>
+          <w:bCs/>
+        </w:rPr>
+        <w:t xml:space="preserve"> il risultato finale dell’interrogazione. Dopo questa fase conclusiva, Lara chiude la conversazione e il programma termina.</w:t>
       </w:r>
     </w:p>
     <w:p>
@@ -1010,21 +1101,21 @@
           <w:rFonts w:ascii="Times New Roman" w:hAnsi="Times New Roman" w:cs="Times New Roman"/>
           <w:bCs/>
         </w:rPr>
-        <w:t xml:space="preserve">     In questa fase, che continua fino a quando lo stato è uguale a 3, il sistema seleziona casualmente una domanda dal database e la presenta all’utente. L’utente fornisce una risposta. Se la risposta è corretta, il punteggio dell’utente aumenta di dieci punti e lo stato viene incrementato. In caso di risposta sbagliata o vuota, il punteggio non cambia ma lo stato avanza comunque.</w:t>
-      </w:r>
-      <w:r>
-        <w:rPr>
-          <w:rFonts w:ascii="Times New Roman" w:hAnsi="Times New Roman" w:cs="Times New Roman"/>
-          <w:bCs/>
-        </w:rPr>
-        <w:t xml:space="preserve"> </w:t>
-      </w:r>
-      <w:r>
-        <w:rPr>
-          <w:rFonts w:ascii="Times New Roman" w:hAnsi="Times New Roman" w:cs="Times New Roman"/>
-          <w:bCs/>
-        </w:rPr>
-        <w:t>Al termine del ciclo di tre domande, quando lo stato raggiunge il valore 4, presenta il risultato finale dell’interrogazione all’utente. Dopo questa fase conclusiva, Lara chiude la conversazione e il programma termina.</w:t>
+        <w:t xml:space="preserve">     Il diagramma utilizza colori per distinguere le azioni del sistema LARA (in giallo) </w:t>
+      </w:r>
+      <w:r>
+        <w:rPr>
+          <w:rFonts w:ascii="Times New Roman" w:hAnsi="Times New Roman" w:cs="Times New Roman"/>
+          <w:bCs/>
+        </w:rPr>
+        <w:t>e gli</w:t>
+      </w:r>
+      <w:r>
+        <w:rPr>
+          <w:rFonts w:ascii="Times New Roman" w:hAnsi="Times New Roman" w:cs="Times New Roman"/>
+          <w:bCs/>
+        </w:rPr>
+        <w:t xml:space="preserve"> input dell’utente (in azzurro) in modo da fornire una rappresentazione visiva chiara delle dinamiche di interazione tra utente e applicativo.</w:t>
       </w:r>
     </w:p>
     <w:p>
@@ -1041,38 +1132,14 @@
           <w:rFonts w:ascii="Times New Roman" w:hAnsi="Times New Roman" w:cs="Times New Roman"/>
           <w:bCs/>
         </w:rPr>
-        <w:t xml:space="preserve">     Il diagramma utilizza colori per distinguere le azioni del sistema LARA (in giallo) </w:t>
-      </w:r>
-      <w:r>
-        <w:rPr>
-          <w:rFonts w:ascii="Times New Roman" w:hAnsi="Times New Roman" w:cs="Times New Roman"/>
-          <w:bCs/>
-        </w:rPr>
-        <w:t>e gli</w:t>
-      </w:r>
-      <w:r>
-        <w:rPr>
-          <w:rFonts w:ascii="Times New Roman" w:hAnsi="Times New Roman" w:cs="Times New Roman"/>
-          <w:bCs/>
-        </w:rPr>
-        <w:t xml:space="preserve"> input dell’utente (in azzurro) in modo da fornire una rappresentazione visiva chiara delle dinamiche di interazione tra utente e applicativo.</w:t>
-      </w:r>
-    </w:p>
-    <w:p>
-      <w:pPr>
-        <w:ind w:left="284"/>
-        <w:jc w:val="both"/>
-        <w:rPr>
-          <w:rFonts w:ascii="Times New Roman" w:hAnsi="Times New Roman" w:cs="Times New Roman"/>
-          <w:bCs/>
-        </w:rPr>
-      </w:pPr>
-      <w:r>
-        <w:rPr>
-          <w:rFonts w:ascii="Times New Roman" w:hAnsi="Times New Roman" w:cs="Times New Roman"/>
-          <w:bCs/>
-        </w:rPr>
-        <w:t xml:space="preserve">     Dal punto di vista logico, l</w:t>
+        <w:t xml:space="preserve">     </w:t>
+      </w:r>
+      <w:r>
+        <w:rPr>
+          <w:rFonts w:ascii="Times New Roman" w:hAnsi="Times New Roman" w:cs="Times New Roman"/>
+          <w:bCs/>
+        </w:rPr>
+        <w:t>Dal punto di vista logico, l</w:t>
       </w:r>
       <w:r>
         <w:rPr>
@@ -1103,7 +1170,6 @@
         <w:t xml:space="preserve"> </w:t>
       </w:r>
     </w:p>
-    <w:p/>
     <w:p>
       <w:pPr>
         <w:pStyle w:val="Paragrafoelenco"/>
@@ -1114,6 +1180,7 @@
         <w:rPr>
           <w:sz w:val="28"/>
           <w:szCs w:val="28"/>
+          <w:lang w:val="en-US"/>
         </w:rPr>
       </w:pPr>
       <w:r>
@@ -1122,8 +1189,29 @@
           <w:b/>
           <w:sz w:val="28"/>
           <w:szCs w:val="28"/>
-        </w:rPr>
-        <w:t>Analisi</w:t>
+          <w:lang w:val="en-US"/>
+        </w:rPr>
+        <w:t>Frame</w:t>
+      </w:r>
+      <w:r>
+        <w:rPr>
+          <w:rFonts w:ascii="Times New Roman" w:hAnsi="Times New Roman" w:cs="Times New Roman"/>
+          <w:b/>
+          <w:sz w:val="28"/>
+          <w:szCs w:val="28"/>
+          <w:lang w:val="en-US"/>
+        </w:rPr>
+        <w:t>-based</w:t>
+      </w:r>
+      <w:r>
+        <w:rPr>
+          <w:rFonts w:ascii="Times New Roman" w:hAnsi="Times New Roman" w:cs="Times New Roman"/>
+          <w:b/>
+          <w:sz w:val="28"/>
+          <w:szCs w:val="28"/>
+          <w:lang w:val="en-US"/>
+        </w:rPr>
+        <w:t>, memory e backup strategy</w:t>
       </w:r>
     </w:p>
     <w:p>
@@ -1137,6 +1225,7 @@
       <w:r>
         <w:rPr>
           <w:rFonts w:ascii="Times New Roman" w:hAnsi="Times New Roman" w:cs="Times New Roman"/>
+          <w:lang w:val="en-US"/>
         </w:rPr>
         <w:t xml:space="preserve">     </w:t>
       </w:r>
@@ -1144,7 +1233,47 @@
         <w:rPr>
           <w:rFonts w:ascii="Times New Roman" w:hAnsi="Times New Roman" w:cs="Times New Roman"/>
         </w:rPr>
-        <w:t>L’analisi delle risposte dell’utente è stata condotta principalmente tramite espressioni regolari, senza effettuare una vera e propria analisi sintattica delle dipendenze tra parole. A supporto, è stata utilizzata la libreria SpaCy per il POS tagging e il Named Entity Recognition (NER), al fine di migliorare l’efficacia delle regole.</w:t>
+        <w:t xml:space="preserve">Tutti i dati, i parametri e le informazioni utilizzate dal sistema di dialogo sono salvati in un database NoSQL. La scelta di una database documentale permette di fatto di memorizzare tali informazioni con una struttura riconducibile al formato JSON ma con prestazioni di consultazione e aggiornamento migliori rispeto ad un semplice file. </w:t>
+      </w:r>
+      <w:r>
+        <w:rPr>
+          <w:rFonts w:ascii="Times New Roman" w:hAnsi="Times New Roman" w:cs="Times New Roman"/>
+        </w:rPr>
+        <w:t xml:space="preserve">Il database NoSQL realizzato </w:t>
+      </w:r>
+      <w:r>
+        <w:rPr>
+          <w:rFonts w:ascii="Times New Roman" w:hAnsi="Times New Roman" w:cs="Times New Roman"/>
+        </w:rPr>
+        <w:t>con MongoDB è organizzato in due collection: “</w:t>
+      </w:r>
+      <w:r>
+        <w:rPr>
+          <w:rFonts w:ascii="Times New Roman" w:hAnsi="Times New Roman" w:cs="Times New Roman"/>
+          <w:i/>
+          <w:iCs/>
+        </w:rPr>
+        <w:t>Questions</w:t>
+      </w:r>
+      <w:r>
+        <w:rPr>
+          <w:rFonts w:ascii="Times New Roman" w:hAnsi="Times New Roman" w:cs="Times New Roman"/>
+        </w:rPr>
+        <w:t>” e “</w:t>
+      </w:r>
+      <w:r>
+        <w:rPr>
+          <w:rFonts w:ascii="Times New Roman" w:hAnsi="Times New Roman" w:cs="Times New Roman"/>
+          <w:i/>
+          <w:iCs/>
+        </w:rPr>
+        <w:t>Players</w:t>
+      </w:r>
+      <w:r>
+        <w:rPr>
+          <w:rFonts w:ascii="Times New Roman" w:hAnsi="Times New Roman" w:cs="Times New Roman"/>
+        </w:rPr>
+        <w:t>”.</w:t>
       </w:r>
     </w:p>
     <w:p>
@@ -1153,21 +1282,27 @@
         <w:jc w:val="both"/>
         <w:rPr>
           <w:rFonts w:ascii="Times New Roman" w:hAnsi="Times New Roman" w:cs="Times New Roman"/>
-          <w:bCs/>
-        </w:rPr>
-      </w:pPr>
-      <w:r>
-        <w:rPr>
-          <w:rFonts w:ascii="Times New Roman" w:hAnsi="Times New Roman" w:cs="Times New Roman"/>
-        </w:rPr>
-        <w:t>SpaCy è una libreria open-source per l’elaborazione del linguaggio naturale, dotata di modelli neurali per il riconoscimento delle parti del discorso, delle dipendenze sintattiche, delle entità e per la categorizzazione del testo. È stato adottato il modello più accurato disponibile, con l’obiettivo di massimizzare la qualità della parsificazione.</w:t>
-      </w:r>
-      <w:r>
-        <w:rPr>
-          <w:rFonts w:ascii="Times New Roman" w:hAnsi="Times New Roman" w:cs="Times New Roman"/>
-          <w:bCs/>
-        </w:rPr>
-        <w:t xml:space="preserve"> </w:t>
+        </w:rPr>
+      </w:pPr>
+      <w:r>
+        <w:rPr>
+          <w:rFonts w:ascii="Times New Roman" w:hAnsi="Times New Roman" w:cs="Times New Roman"/>
+        </w:rPr>
+        <w:t xml:space="preserve">     La collection “</w:t>
+      </w:r>
+      <w:r>
+        <w:rPr>
+          <w:rFonts w:ascii="Times New Roman" w:hAnsi="Times New Roman" w:cs="Times New Roman"/>
+          <w:i/>
+          <w:iCs/>
+        </w:rPr>
+        <w:t>Questions</w:t>
+      </w:r>
+      <w:r>
+        <w:rPr>
+          <w:rFonts w:ascii="Times New Roman" w:hAnsi="Times New Roman" w:cs="Times New Roman"/>
+        </w:rPr>
+        <w:t>”, di cui la figura 3 ne riporta il contenuto, rappresenta la base di conoscenza del sistema di dialogo e contiene le domande con i rispettivi attributi.</w:t>
       </w:r>
     </w:p>
     <w:p>
@@ -1176,35 +1311,500 @@
         <w:jc w:val="both"/>
         <w:rPr>
           <w:rFonts w:ascii="Times New Roman" w:hAnsi="Times New Roman" w:cs="Times New Roman"/>
-          <w:bCs/>
-        </w:rPr>
-      </w:pPr>
-      <w:r>
-        <w:rPr>
-          <w:rFonts w:ascii="Times New Roman" w:hAnsi="Times New Roman" w:cs="Times New Roman"/>
-          <w:bCs/>
+        </w:rPr>
+      </w:pPr>
+      <w:r>
+        <w:rPr>
+          <w:rFonts w:ascii="Times New Roman" w:hAnsi="Times New Roman" w:cs="Times New Roman"/>
+        </w:rPr>
+        <w:t xml:space="preserve">     La collection “Players”</w:t>
+      </w:r>
+      <w:r>
+        <w:rPr>
+          <w:rFonts w:ascii="Times New Roman" w:hAnsi="Times New Roman" w:cs="Times New Roman"/>
+        </w:rPr>
+        <w:t xml:space="preserve"> contiene un documento per ciascun utente, che funge da </w:t>
+      </w:r>
+      <w:r>
+        <w:rPr>
+          <w:rFonts w:ascii="Times New Roman" w:hAnsi="Times New Roman" w:cs="Times New Roman"/>
+        </w:rPr>
+        <w:t>frame</w:t>
+      </w:r>
+      <w:r>
+        <w:rPr>
+          <w:rFonts w:ascii="Times New Roman" w:hAnsi="Times New Roman" w:cs="Times New Roman"/>
+        </w:rPr>
+        <w:t xml:space="preserve"> dinamico</w:t>
+      </w:r>
+      <w:r>
+        <w:rPr>
+          <w:rFonts w:ascii="Times New Roman" w:hAnsi="Times New Roman" w:cs="Times New Roman"/>
+        </w:rPr>
+        <w:t xml:space="preserve"> </w:t>
+      </w:r>
+      <w:r>
+        <w:rPr>
+          <w:rFonts w:ascii="Times New Roman" w:hAnsi="Times New Roman" w:cs="Times New Roman"/>
+        </w:rPr>
+        <w:t>popolato durante l’interrogazione. Ogni documento presenta i seguenti campi:</w:t>
+      </w:r>
+    </w:p>
+    <w:p>
+      <w:pPr>
+        <w:pStyle w:val="Paragrafoelenco"/>
+        <w:numPr>
+          <w:ilvl w:val="0"/>
+          <w:numId w:val="36"/>
+        </w:numPr>
+        <w:jc w:val="both"/>
+        <w:rPr>
+          <w:rFonts w:ascii="Times New Roman" w:hAnsi="Times New Roman" w:cs="Times New Roman"/>
+          <w:i/>
+          <w:iCs/>
+        </w:rPr>
+      </w:pPr>
+      <w:r>
+        <w:rPr>
+          <w:rFonts w:ascii="Times New Roman" w:hAnsi="Times New Roman" w:cs="Times New Roman"/>
+          <w:i/>
+          <w:iCs/>
+        </w:rPr>
+        <w:t>_id</w:t>
+      </w:r>
+      <w:r>
+        <w:rPr>
+          <w:rFonts w:ascii="Times New Roman" w:hAnsi="Times New Roman" w:cs="Times New Roman"/>
+        </w:rPr>
+        <w:t xml:space="preserve">: </w:t>
+      </w:r>
+      <w:r>
+        <w:rPr>
+          <w:rFonts w:ascii="Times New Roman" w:hAnsi="Times New Roman" w:cs="Times New Roman"/>
+          <w:bCs/>
+        </w:rPr>
+        <w:t>identificativo univoco del   documento generato da MongoDB;</w:t>
+      </w:r>
+    </w:p>
+    <w:p>
+      <w:pPr>
+        <w:pStyle w:val="Paragrafoelenco"/>
+        <w:numPr>
+          <w:ilvl w:val="0"/>
+          <w:numId w:val="36"/>
+        </w:numPr>
+        <w:jc w:val="both"/>
+        <w:rPr>
+          <w:rFonts w:ascii="Times New Roman" w:hAnsi="Times New Roman" w:cs="Times New Roman"/>
+          <w:i/>
+          <w:iCs/>
+        </w:rPr>
+      </w:pPr>
+      <w:r>
+        <w:rPr>
+          <w:rFonts w:ascii="Times New Roman" w:hAnsi="Times New Roman" w:cs="Times New Roman"/>
+          <w:i/>
+          <w:iCs/>
+        </w:rPr>
+        <w:t xml:space="preserve">name: </w:t>
+      </w:r>
+      <w:r>
+        <w:rPr>
+          <w:rFonts w:ascii="Times New Roman" w:hAnsi="Times New Roman" w:cs="Times New Roman"/>
+        </w:rPr>
+        <w:t>nome fornito dall’utente;</w:t>
+      </w:r>
+    </w:p>
+    <w:p>
+      <w:pPr>
+        <w:pStyle w:val="Paragrafoelenco"/>
+        <w:numPr>
+          <w:ilvl w:val="0"/>
+          <w:numId w:val="36"/>
+        </w:numPr>
+        <w:jc w:val="both"/>
+        <w:rPr>
+          <w:rFonts w:ascii="Times New Roman" w:hAnsi="Times New Roman" w:cs="Times New Roman"/>
+          <w:i/>
+          <w:iCs/>
+        </w:rPr>
+      </w:pPr>
+      <w:r>
+        <w:rPr>
+          <w:rFonts w:ascii="Times New Roman" w:hAnsi="Times New Roman" w:cs="Times New Roman"/>
+          <w:i/>
+          <w:iCs/>
+        </w:rPr>
+        <w:lastRenderedPageBreak/>
+        <w:t xml:space="preserve">question_list_code: </w:t>
+      </w:r>
+      <w:r>
+        <w:rPr>
+          <w:rFonts w:ascii="Times New Roman" w:hAnsi="Times New Roman" w:cs="Times New Roman"/>
+        </w:rPr>
+        <w:t>lista de</w:t>
+      </w:r>
+      <w:r>
+        <w:rPr>
+          <w:rFonts w:ascii="Times New Roman" w:hAnsi="Times New Roman" w:cs="Times New Roman"/>
+        </w:rPr>
+        <w:t>gli identificativi numerici delle domande proposte all’utente;</w:t>
+      </w:r>
+    </w:p>
+    <w:p>
+      <w:pPr>
+        <w:pStyle w:val="Paragrafoelenco"/>
+        <w:numPr>
+          <w:ilvl w:val="0"/>
+          <w:numId w:val="36"/>
+        </w:numPr>
+        <w:jc w:val="both"/>
+        <w:rPr>
+          <w:rFonts w:ascii="Times New Roman" w:hAnsi="Times New Roman" w:cs="Times New Roman"/>
+          <w:i/>
+          <w:iCs/>
+        </w:rPr>
+      </w:pPr>
+      <w:r>
+        <w:rPr>
+          <w:rFonts w:ascii="Times New Roman" w:hAnsi="Times New Roman" w:cs="Times New Roman"/>
+          <w:i/>
+          <w:iCs/>
+        </w:rPr>
+        <w:t xml:space="preserve">question_answer: </w:t>
+      </w:r>
+      <w:r>
+        <w:rPr>
+          <w:rFonts w:ascii="Times New Roman" w:hAnsi="Times New Roman" w:cs="Times New Roman"/>
+        </w:rPr>
+        <w:t>risposte fornite dall’utente;</w:t>
+      </w:r>
+    </w:p>
+    <w:p>
+      <w:pPr>
+        <w:pStyle w:val="Paragrafoelenco"/>
+        <w:numPr>
+          <w:ilvl w:val="0"/>
+          <w:numId w:val="36"/>
+        </w:numPr>
+        <w:jc w:val="both"/>
+        <w:rPr>
+          <w:rFonts w:ascii="Times New Roman" w:hAnsi="Times New Roman" w:cs="Times New Roman"/>
+          <w:i/>
+          <w:iCs/>
+        </w:rPr>
+      </w:pPr>
+      <w:r>
+        <w:rPr>
+          <w:rFonts w:ascii="Times New Roman" w:hAnsi="Times New Roman" w:cs="Times New Roman"/>
+          <w:i/>
+          <w:iCs/>
+        </w:rPr>
+        <w:t xml:space="preserve">question_correct_answer: </w:t>
+      </w:r>
+      <w:r>
+        <w:rPr>
+          <w:rFonts w:ascii="Times New Roman" w:hAnsi="Times New Roman" w:cs="Times New Roman"/>
+        </w:rPr>
+        <w:t>risposta corretta attesa dal sistema;</w:t>
+      </w:r>
+    </w:p>
+    <w:p>
+      <w:pPr>
+        <w:pStyle w:val="Paragrafoelenco"/>
+        <w:numPr>
+          <w:ilvl w:val="0"/>
+          <w:numId w:val="36"/>
+        </w:numPr>
+        <w:jc w:val="both"/>
+        <w:rPr>
+          <w:rFonts w:ascii="Times New Roman" w:hAnsi="Times New Roman" w:cs="Times New Roman"/>
+          <w:i/>
+          <w:iCs/>
+        </w:rPr>
+      </w:pPr>
+      <w:r>
+        <w:rPr>
+          <w:rFonts w:ascii="Times New Roman" w:hAnsi="Times New Roman" w:cs="Times New Roman"/>
+          <w:i/>
+          <w:iCs/>
+        </w:rPr>
+        <w:t xml:space="preserve">player_total_points: </w:t>
+      </w:r>
+      <w:r>
+        <w:rPr>
+          <w:rFonts w:ascii="Times New Roman" w:hAnsi="Times New Roman" w:cs="Times New Roman"/>
+        </w:rPr>
+        <w:t>punteggio totale ottenuto.</w:t>
+      </w:r>
+    </w:p>
+    <w:p>
+      <w:pPr>
+        <w:ind w:left="360" w:hanging="360"/>
+        <w:jc w:val="both"/>
+        <w:rPr>
+          <w:rFonts w:ascii="Times New Roman" w:hAnsi="Times New Roman" w:cs="Times New Roman"/>
+          <w:bCs/>
+        </w:rPr>
+      </w:pPr>
+      <w:r>
+        <w:rPr>
+          <w:rFonts w:ascii="Times New Roman" w:hAnsi="Times New Roman" w:cs="Times New Roman"/>
+          <w:i/>
+          <w:iCs/>
+        </w:rPr>
+        <w:t xml:space="preserve">    </w:t>
+      </w:r>
+      <w:r>
+        <w:rPr>
+          <w:rFonts w:ascii="Times New Roman" w:hAnsi="Times New Roman" w:cs="Times New Roman"/>
+          <w:i/>
+          <w:iCs/>
         </w:rPr>
         <w:t xml:space="preserve">     </w:t>
       </w:r>
       <w:r>
         <w:rPr>
           <w:rFonts w:ascii="Times New Roman" w:hAnsi="Times New Roman" w:cs="Times New Roman"/>
-          <w:bCs/>
-        </w:rPr>
-        <w:t xml:space="preserve">La seguente riga di codice permette di </w:t>
-      </w:r>
-      <w:r>
-        <w:rPr>
-          <w:rFonts w:ascii="Times New Roman" w:hAnsi="Times New Roman" w:cs="Times New Roman"/>
-        </w:rPr>
-        <w:t>caricare un modello linguistico</w:t>
-      </w:r>
-      <w:r>
-        <w:rPr>
-          <w:rFonts w:ascii="Times New Roman" w:hAnsi="Times New Roman" w:cs="Times New Roman"/>
-          <w:bCs/>
-        </w:rPr>
-        <w:t xml:space="preserve"> pre-addestrato. </w:t>
+          <w:i/>
+          <w:iCs/>
+        </w:rPr>
+        <w:t xml:space="preserve"> </w:t>
+      </w:r>
+      <w:r>
+        <w:rPr>
+          <w:rFonts w:ascii="Times New Roman" w:hAnsi="Times New Roman" w:cs="Times New Roman"/>
+          <w:bCs/>
+        </w:rPr>
+        <w:t xml:space="preserve">La </w:t>
+      </w:r>
+      <w:r>
+        <w:rPr>
+          <w:rFonts w:ascii="Times New Roman" w:hAnsi="Times New Roman" w:cs="Times New Roman"/>
+          <w:bCs/>
+        </w:rPr>
+        <w:t>F</w:t>
+      </w:r>
+      <w:r>
+        <w:rPr>
+          <w:rFonts w:ascii="Times New Roman" w:hAnsi="Times New Roman" w:cs="Times New Roman"/>
+          <w:bCs/>
+        </w:rPr>
+        <w:t>igura</w:t>
+      </w:r>
+      <w:r>
+        <w:rPr>
+          <w:rFonts w:ascii="Times New Roman" w:hAnsi="Times New Roman" w:cs="Times New Roman"/>
+          <w:bCs/>
+        </w:rPr>
+        <w:t xml:space="preserve"> 4</w:t>
+      </w:r>
+      <w:r>
+        <w:rPr>
+          <w:rFonts w:ascii="Times New Roman" w:hAnsi="Times New Roman" w:cs="Times New Roman"/>
+          <w:bCs/>
+        </w:rPr>
+        <w:t xml:space="preserve"> riporta la struttura della Collection “</w:t>
+      </w:r>
+      <w:r>
+        <w:rPr>
+          <w:rFonts w:ascii="Times New Roman" w:hAnsi="Times New Roman" w:cs="Times New Roman"/>
+          <w:bCs/>
+          <w:i/>
+          <w:iCs/>
+        </w:rPr>
+        <w:t>Players</w:t>
+      </w:r>
+      <w:r>
+        <w:rPr>
+          <w:rFonts w:ascii="Times New Roman" w:hAnsi="Times New Roman" w:cs="Times New Roman"/>
+          <w:bCs/>
+        </w:rPr>
+        <w:t>”</w:t>
+      </w:r>
+      <w:r>
+        <w:rPr>
+          <w:rFonts w:ascii="Times New Roman" w:hAnsi="Times New Roman" w:cs="Times New Roman"/>
+          <w:bCs/>
+        </w:rPr>
+        <w:t xml:space="preserve"> </w:t>
+      </w:r>
+      <w:r>
+        <w:rPr>
+          <w:rFonts w:ascii="Times New Roman" w:hAnsi="Times New Roman" w:cs="Times New Roman"/>
+          <w:bCs/>
+        </w:rPr>
+        <w:t>mentre la Figura 5 ne evidenzia il contenuto nel dettaglio, che rispecchia la tipica struttura di un documento JSON.</w:t>
+      </w:r>
+    </w:p>
+    <w:p>
+      <w:pPr>
+        <w:keepNext/>
+        <w:ind w:left="360" w:hanging="360"/>
+        <w:jc w:val="center"/>
+      </w:pPr>
+      <w:r>
+        <w:rPr>
+          <w:rFonts w:ascii="Times New Roman" w:hAnsi="Times New Roman" w:cs="Times New Roman"/>
+          <w:noProof/>
+        </w:rPr>
+        <w:drawing>
+          <wp:inline distT="0" distB="0" distL="0" distR="0" wp14:anchorId="3C9F7B18" wp14:editId="4D42284D">
+            <wp:extent cx="4917440" cy="549221"/>
+            <wp:effectExtent l="0" t="0" r="0" b="3810"/>
+            <wp:docPr id="1840975267" name="Immagine 1"/>
+            <wp:cNvGraphicFramePr>
+              <a:graphicFrameLocks xmlns:a="http://schemas.openxmlformats.org/drawingml/2006/main" noChangeAspect="1"/>
+            </wp:cNvGraphicFramePr>
+            <a:graphic xmlns:a="http://schemas.openxmlformats.org/drawingml/2006/main">
+              <a:graphicData uri="http://schemas.openxmlformats.org/drawingml/2006/picture">
+                <pic:pic xmlns:pic="http://schemas.openxmlformats.org/drawingml/2006/picture">
+                  <pic:nvPicPr>
+                    <pic:cNvPr id="1840975267" name=""/>
+                    <pic:cNvPicPr/>
+                  </pic:nvPicPr>
+                  <pic:blipFill>
+                    <a:blip r:embed="rId11"/>
+                    <a:stretch>
+                      <a:fillRect/>
+                    </a:stretch>
+                  </pic:blipFill>
+                  <pic:spPr>
+                    <a:xfrm>
+                      <a:off x="0" y="0"/>
+                      <a:ext cx="4986078" cy="556887"/>
+                    </a:xfrm>
+                    <a:prstGeom prst="rect">
+                      <a:avLst/>
+                    </a:prstGeom>
+                  </pic:spPr>
+                </pic:pic>
+              </a:graphicData>
+            </a:graphic>
+          </wp:inline>
+        </w:drawing>
+      </w:r>
+    </w:p>
+    <w:p>
+      <w:pPr>
+        <w:pStyle w:val="Didascalia"/>
+        <w:jc w:val="center"/>
+        <w:rPr>
+          <w:rFonts w:ascii="Times New Roman" w:hAnsi="Times New Roman" w:cs="Times New Roman"/>
+          <w:lang w:val="en-US"/>
+        </w:rPr>
+      </w:pPr>
+      <w:r>
+        <w:rPr>
+          <w:lang w:val="en-US"/>
+        </w:rPr>
+        <w:t xml:space="preserve">Figura </w:t>
+      </w:r>
+      <w:r>
+        <w:fldChar w:fldCharType="begin"/>
+      </w:r>
+      <w:r>
+        <w:rPr>
+          <w:lang w:val="en-US"/>
+        </w:rPr>
+        <w:instrText xml:space="preserve"> SEQ Figura \* ARABIC </w:instrText>
+      </w:r>
+      <w:r>
+        <w:fldChar w:fldCharType="separate"/>
+      </w:r>
+      <w:r>
+        <w:rPr>
+          <w:noProof/>
+          <w:lang w:val="en-US"/>
+        </w:rPr>
+        <w:t>4</w:t>
+      </w:r>
+      <w:r>
+        <w:fldChar w:fldCharType="end"/>
+      </w:r>
+      <w:r>
+        <w:rPr>
+          <w:lang w:val="en-US"/>
+        </w:rPr>
+        <w:t>:MongoDB:Collection "Players"</w:t>
+      </w:r>
+    </w:p>
+    <w:p>
+      <w:pPr>
+        <w:keepNext/>
+        <w:ind w:left="360"/>
+        <w:jc w:val="center"/>
+      </w:pPr>
+      <w:r>
+        <w:rPr>
+          <w:rFonts w:ascii="Times New Roman" w:hAnsi="Times New Roman" w:cs="Times New Roman"/>
+          <w:noProof/>
+        </w:rPr>
+        <w:drawing>
+          <wp:inline distT="0" distB="0" distL="0" distR="0" wp14:anchorId="7E10F0FA" wp14:editId="6AF9B34F">
+            <wp:extent cx="4476903" cy="1645920"/>
+            <wp:effectExtent l="0" t="0" r="0" b="0"/>
+            <wp:docPr id="1760771266" name="Immagine 1"/>
+            <wp:cNvGraphicFramePr>
+              <a:graphicFrameLocks xmlns:a="http://schemas.openxmlformats.org/drawingml/2006/main" noChangeAspect="1"/>
+            </wp:cNvGraphicFramePr>
+            <a:graphic xmlns:a="http://schemas.openxmlformats.org/drawingml/2006/main">
+              <a:graphicData uri="http://schemas.openxmlformats.org/drawingml/2006/picture">
+                <pic:pic xmlns:pic="http://schemas.openxmlformats.org/drawingml/2006/picture">
+                  <pic:nvPicPr>
+                    <pic:cNvPr id="1760771266" name=""/>
+                    <pic:cNvPicPr/>
+                  </pic:nvPicPr>
+                  <pic:blipFill>
+                    <a:blip r:embed="rId12"/>
+                    <a:stretch>
+                      <a:fillRect/>
+                    </a:stretch>
+                  </pic:blipFill>
+                  <pic:spPr>
+                    <a:xfrm>
+                      <a:off x="0" y="0"/>
+                      <a:ext cx="4499545" cy="1654244"/>
+                    </a:xfrm>
+                    <a:prstGeom prst="rect">
+                      <a:avLst/>
+                    </a:prstGeom>
+                  </pic:spPr>
+                </pic:pic>
+              </a:graphicData>
+            </a:graphic>
+          </wp:inline>
+        </w:drawing>
+      </w:r>
+    </w:p>
+    <w:p>
+      <w:pPr>
+        <w:pStyle w:val="Didascalia"/>
+        <w:jc w:val="center"/>
+      </w:pPr>
+      <w:r>
+        <w:t xml:space="preserve">Figura </w:t>
+      </w:r>
+      <w:r>
+        <w:fldChar w:fldCharType="begin"/>
+      </w:r>
+      <w:r>
+        <w:instrText xml:space="preserve"> SEQ Figura \* ARABIC </w:instrText>
+      </w:r>
+      <w:r>
+        <w:fldChar w:fldCharType="separate"/>
+      </w:r>
+      <w:r>
+        <w:rPr>
+          <w:noProof/>
+        </w:rPr>
+        <w:t>5</w:t>
+      </w:r>
+      <w:r>
+        <w:fldChar w:fldCharType="end"/>
+      </w:r>
+      <w:r>
+        <w:t>:MongoDB:dettaglio riga di un documento della collection "Players"</w:t>
       </w:r>
     </w:p>
     <w:p>
@@ -1213,20 +1813,216 @@
         <w:jc w:val="both"/>
         <w:rPr>
           <w:rFonts w:ascii="Times New Roman" w:hAnsi="Times New Roman" w:cs="Times New Roman"/>
-          <w:bCs/>
-        </w:rPr>
-      </w:pPr>
-      <w:r>
-        <w:rPr>
-          <w:rFonts w:ascii="Times New Roman" w:hAnsi="Times New Roman" w:cs="Times New Roman"/>
-          <w:bCs/>
-        </w:rPr>
+          <w:sz w:val="28"/>
+          <w:szCs w:val="28"/>
+        </w:rPr>
+      </w:pPr>
+      <w:r>
+        <w:rPr>
+          <w:rFonts w:ascii="Times New Roman" w:hAnsi="Times New Roman" w:cs="Times New Roman"/>
+        </w:rPr>
+        <w:t xml:space="preserve">     In sintesi, il database documentale svolge un ruolo centrale</w:t>
+      </w:r>
+      <w:r>
+        <w:rPr>
+          <w:rFonts w:ascii="Times New Roman" w:hAnsi="Times New Roman" w:cs="Times New Roman"/>
+        </w:rPr>
+        <w:t xml:space="preserve"> assolvendo a diversi compiti</w:t>
+      </w:r>
+      <w:r>
+        <w:rPr>
+          <w:rFonts w:ascii="Times New Roman" w:hAnsi="Times New Roman" w:cs="Times New Roman"/>
+        </w:rPr>
+        <w:t>: costituisce la base di conoscenza, fornisce il contesto dinamico per ogni sessione di dialogo, garantisce la persistenza dei dati e permette l’implementazione di eventuali strategie di backup.</w:t>
+      </w:r>
+    </w:p>
+    <w:p/>
+    <w:p>
+      <w:pPr>
+        <w:pStyle w:val="Paragrafoelenco"/>
+        <w:numPr>
+          <w:ilvl w:val="0"/>
+          <w:numId w:val="4"/>
+        </w:numPr>
+        <w:rPr>
+          <w:sz w:val="28"/>
+          <w:szCs w:val="28"/>
+        </w:rPr>
+      </w:pPr>
+      <w:r>
+        <w:rPr>
+          <w:rFonts w:ascii="Times New Roman" w:hAnsi="Times New Roman" w:cs="Times New Roman"/>
+          <w:b/>
+          <w:sz w:val="28"/>
+          <w:szCs w:val="28"/>
+        </w:rPr>
+        <w:t>Analisi</w:t>
+      </w:r>
+    </w:p>
+    <w:p>
+      <w:pPr>
+        <w:ind w:left="-90"/>
+        <w:jc w:val="both"/>
+        <w:rPr>
+          <w:rFonts w:ascii="Times New Roman" w:hAnsi="Times New Roman" w:cs="Times New Roman"/>
+        </w:rPr>
+      </w:pPr>
+      <w:r>
+        <w:rPr>
+          <w:rFonts w:ascii="Times New Roman" w:hAnsi="Times New Roman" w:cs="Times New Roman"/>
+        </w:rPr>
+        <w:t xml:space="preserve">     L’analisi delle risposte dell’utente è stata condotta principalmente tramite espressioni regolari, senza effettuare una vera e propria analisi sintattica delle dipendenze tra</w:t>
+      </w:r>
+      <w:r>
+        <w:rPr>
+          <w:rFonts w:ascii="Times New Roman" w:hAnsi="Times New Roman" w:cs="Times New Roman"/>
+        </w:rPr>
+        <w:t xml:space="preserve">  le</w:t>
+      </w:r>
+      <w:r>
+        <w:rPr>
+          <w:rFonts w:ascii="Times New Roman" w:hAnsi="Times New Roman" w:cs="Times New Roman"/>
+        </w:rPr>
+        <w:t xml:space="preserve"> parole</w:t>
+      </w:r>
+      <w:r>
+        <w:rPr>
+          <w:rFonts w:ascii="Times New Roman" w:hAnsi="Times New Roman" w:cs="Times New Roman"/>
+        </w:rPr>
+        <w:t>.</w:t>
+      </w:r>
+      <w:r>
+        <w:rPr>
+          <w:rFonts w:ascii="Times New Roman" w:hAnsi="Times New Roman" w:cs="Times New Roman"/>
+        </w:rPr>
+        <w:t xml:space="preserve"> </w:t>
+      </w:r>
+      <w:r>
+        <w:rPr>
+          <w:rFonts w:ascii="Times New Roman" w:hAnsi="Times New Roman" w:cs="Times New Roman"/>
+        </w:rPr>
+        <w:t>A supporto, è stata utilizzata la libreria SpaCy per il P</w:t>
+      </w:r>
+      <w:r>
+        <w:rPr>
+          <w:rFonts w:ascii="Times New Roman" w:hAnsi="Times New Roman" w:cs="Times New Roman"/>
+        </w:rPr>
+        <w:t>art Of Speech</w:t>
+      </w:r>
+      <w:r>
+        <w:rPr>
+          <w:rFonts w:ascii="Times New Roman" w:hAnsi="Times New Roman" w:cs="Times New Roman"/>
+        </w:rPr>
+        <w:t xml:space="preserve"> </w:t>
+      </w:r>
+      <w:r>
+        <w:rPr>
+          <w:rFonts w:ascii="Times New Roman" w:hAnsi="Times New Roman" w:cs="Times New Roman"/>
+        </w:rPr>
+        <w:t>T</w:t>
+      </w:r>
+      <w:r>
+        <w:rPr>
+          <w:rFonts w:ascii="Times New Roman" w:hAnsi="Times New Roman" w:cs="Times New Roman"/>
+        </w:rPr>
+        <w:t>agging</w:t>
+      </w:r>
+      <w:r>
+        <w:rPr>
+          <w:rFonts w:ascii="Times New Roman" w:hAnsi="Times New Roman" w:cs="Times New Roman"/>
+        </w:rPr>
+        <w:t xml:space="preserve"> (POS)</w:t>
+      </w:r>
+      <w:r>
+        <w:rPr>
+          <w:rFonts w:ascii="Times New Roman" w:hAnsi="Times New Roman" w:cs="Times New Roman"/>
+        </w:rPr>
+        <w:t xml:space="preserve"> e il Named Entity Recognition (NER), al fine di migliorare l’efficacia delle regole.</w:t>
+      </w:r>
+    </w:p>
+    <w:p>
+      <w:pPr>
+        <w:ind w:left="-90"/>
+        <w:jc w:val="both"/>
+        <w:rPr>
+          <w:rFonts w:ascii="Times New Roman" w:hAnsi="Times New Roman" w:cs="Times New Roman"/>
+          <w:bCs/>
+        </w:rPr>
+      </w:pPr>
+      <w:r>
+        <w:rPr>
+          <w:rFonts w:ascii="Times New Roman" w:hAnsi="Times New Roman" w:cs="Times New Roman"/>
+        </w:rPr>
+        <w:t>SpaCy è una libreria open-source per l’elaborazione del linguaggio naturale, dotata di modelli neurali per il riconoscimento delle parti del discorso, delle dipendenze sintattiche, delle entità e per la categorizzazione del testo. È stato adottato il modello più accurato disponibile, con l’obiettivo di massimizzare la qualità della parsificazione.</w:t>
+      </w:r>
+      <w:r>
+        <w:rPr>
+          <w:rFonts w:ascii="Times New Roman" w:hAnsi="Times New Roman" w:cs="Times New Roman"/>
+          <w:bCs/>
+        </w:rPr>
+        <w:t xml:space="preserve"> </w:t>
+      </w:r>
+    </w:p>
+    <w:p>
+      <w:pPr>
+        <w:ind w:left="-90"/>
+        <w:jc w:val="both"/>
+        <w:rPr>
+          <w:rFonts w:ascii="Times New Roman" w:hAnsi="Times New Roman" w:cs="Times New Roman"/>
+          <w:bCs/>
+        </w:rPr>
+      </w:pPr>
+      <w:r>
+        <w:rPr>
+          <w:rFonts w:ascii="Times New Roman" w:hAnsi="Times New Roman" w:cs="Times New Roman"/>
+          <w:bCs/>
+        </w:rPr>
+        <w:t xml:space="preserve">     </w:t>
+      </w:r>
+      <w:r>
+        <w:rPr>
+          <w:rFonts w:ascii="Times New Roman" w:hAnsi="Times New Roman" w:cs="Times New Roman"/>
+          <w:bCs/>
+        </w:rPr>
+        <w:t xml:space="preserve">La seguente riga di codice permette di </w:t>
+      </w:r>
+      <w:r>
+        <w:rPr>
+          <w:rFonts w:ascii="Times New Roman" w:hAnsi="Times New Roman" w:cs="Times New Roman"/>
+        </w:rPr>
+        <w:t>caricare un modello linguistico</w:t>
+      </w:r>
+      <w:r>
+        <w:rPr>
+          <w:rFonts w:ascii="Times New Roman" w:hAnsi="Times New Roman" w:cs="Times New Roman"/>
+          <w:bCs/>
+        </w:rPr>
+        <w:t xml:space="preserve"> pre-addestrato. </w:t>
+      </w:r>
+    </w:p>
+    <w:p>
+      <w:pPr>
+        <w:ind w:left="-90"/>
+        <w:jc w:val="both"/>
+        <w:rPr>
+          <w:rFonts w:ascii="Times New Roman" w:hAnsi="Times New Roman" w:cs="Times New Roman"/>
+          <w:bCs/>
+          <w:lang w:val="en-US"/>
+        </w:rPr>
+      </w:pPr>
+      <w:r>
+        <w:rPr>
+          <w:rFonts w:ascii="Times New Roman" w:hAnsi="Times New Roman" w:cs="Times New Roman"/>
+          <w:bCs/>
+          <w:lang w:val="en-US"/>
+        </w:rPr>
+        <w:lastRenderedPageBreak/>
         <w:t>spacy.load("download en_core_web_trf")</w:t>
       </w:r>
     </w:p>
     <w:p>
       <w:pPr>
-        <w:ind w:left="360"/>
+        <w:ind w:left="-90"/>
         <w:jc w:val="both"/>
         <w:rPr>
           <w:rFonts w:ascii="Times New Roman" w:hAnsi="Times New Roman" w:cs="Times New Roman"/>
@@ -1237,8 +2033,8 @@
         <w:rPr>
           <w:rFonts w:ascii="Times New Roman" w:hAnsi="Times New Roman" w:cs="Times New Roman"/>
           <w:bCs/>
-        </w:rPr>
-        <w:lastRenderedPageBreak/>
+          <w:lang w:val="en-US"/>
+        </w:rPr>
         <w:t xml:space="preserve">     </w:t>
       </w:r>
       <w:r>
@@ -1251,7 +2047,7 @@
     </w:p>
     <w:p>
       <w:pPr>
-        <w:ind w:left="360"/>
+        <w:ind w:left="-90"/>
         <w:jc w:val="both"/>
         <w:rPr>
           <w:rFonts w:ascii="Times New Roman" w:hAnsi="Times New Roman" w:cs="Times New Roman"/>
@@ -1454,7 +2250,7 @@
     </w:p>
     <w:p>
       <w:pPr>
-        <w:ind w:left="360"/>
+        <w:ind w:left="-90"/>
         <w:jc w:val="both"/>
         <w:rPr>
           <w:rFonts w:ascii="Times New Roman" w:hAnsi="Times New Roman" w:cs="Times New Roman"/>
@@ -1495,6 +2291,7 @@
         <w:rPr>
           <w:rFonts w:ascii="Times New Roman" w:hAnsi="Times New Roman" w:cs="Times New Roman"/>
           <w:bCs/>
+          <w:noProof/>
           <w:sz w:val="24"/>
           <w:szCs w:val="24"/>
         </w:rPr>
@@ -1514,7 +2311,7 @@
                     <pic:cNvPicPr/>
                   </pic:nvPicPr>
                   <pic:blipFill>
-                    <a:blip r:embed="rId11"/>
+                    <a:blip r:embed="rId13"/>
                     <a:stretch>
                       <a:fillRect/>
                     </a:stretch>
@@ -1544,22 +2341,15 @@
           <w:bCs/>
           <w:sz w:val="24"/>
           <w:szCs w:val="24"/>
-          <w:lang w:val="fr-FR"/>
-        </w:rPr>
-      </w:pPr>
-      <w:r>
-        <w:rPr>
-          <w:lang w:val="fr-FR"/>
-        </w:rPr>
+        </w:rPr>
+      </w:pPr>
+      <w:r>
         <w:t xml:space="preserve">Figura </w:t>
       </w:r>
       <w:r>
         <w:fldChar w:fldCharType="begin"/>
       </w:r>
       <w:r>
-        <w:rPr>
-          <w:lang w:val="fr-FR"/>
-        </w:rPr>
         <w:instrText xml:space="preserve"> SEQ Figura \* ARABIC </w:instrText>
       </w:r>
       <w:r>
@@ -1568,7 +2358,6 @@
       <w:r>
         <w:rPr>
           <w:noProof/>
-          <w:lang w:val="fr-FR"/>
         </w:rPr>
         <w:t>3</w:t>
       </w:r>
@@ -1576,15 +2365,12 @@
         <w:fldChar w:fldCharType="end"/>
       </w:r>
       <w:r>
-        <w:rPr>
-          <w:lang w:val="fr-FR"/>
-        </w:rPr>
         <w:t>:MongoDB:Collection "Questions"</w:t>
       </w:r>
     </w:p>
     <w:p>
       <w:pPr>
-        <w:ind w:left="360"/>
+        <w:ind w:left="-90"/>
         <w:jc w:val="both"/>
         <w:rPr>
           <w:rFonts w:ascii="Times New Roman" w:hAnsi="Times New Roman" w:cs="Times New Roman"/>
@@ -2272,7 +3058,7 @@
     </w:p>
     <w:p>
       <w:pPr>
-        <w:ind w:left="360"/>
+        <w:ind w:left="-90"/>
         <w:jc w:val="both"/>
         <w:rPr>
           <w:rFonts w:ascii="Times New Roman" w:hAnsi="Times New Roman" w:cs="Times New Roman"/>
@@ -2291,7 +3077,7 @@
         <w:rPr>
           <w:rFonts w:ascii="Times New Roman" w:hAnsi="Times New Roman" w:cs="Times New Roman"/>
         </w:rPr>
-        <w:t xml:space="preserve">Per prima cosa si verifica se la risposta attesa è contenuta nell’input dell’utente (user_message). Tuttavia, questa condizione non basta a garantire la correttezza semantica della risposta. Ad esempio, alla domanda </w:t>
+        <w:t>Per prima cosa si verifica se la risposta attesa è contenuta nell’input dell’utente (</w:t>
       </w:r>
       <w:r>
         <w:rPr>
@@ -2299,13 +3085,13 @@
           <w:i/>
           <w:iCs/>
         </w:rPr>
-        <w:t>“How many films are there about Lara?”</w:t>
-      </w:r>
-      <w:r>
-        <w:rPr>
-          <w:rFonts w:ascii="Times New Roman" w:hAnsi="Times New Roman" w:cs="Times New Roman"/>
-        </w:rPr>
-        <w:t xml:space="preserve">, la risposta attesa è </w:t>
+        <w:t>user_message</w:t>
+      </w:r>
+      <w:r>
+        <w:rPr>
+          <w:rFonts w:ascii="Times New Roman" w:hAnsi="Times New Roman" w:cs="Times New Roman"/>
+        </w:rPr>
+        <w:t xml:space="preserve">). Tuttavia, questa condizione non basta a garantire la correttezza semantica della risposta. Ad esempio, alla domanda </w:t>
       </w:r>
       <w:r>
         <w:rPr>
@@ -2313,13 +3099,13 @@
           <w:i/>
           <w:iCs/>
         </w:rPr>
-        <w:t>3</w:t>
-      </w:r>
-      <w:r>
-        <w:rPr>
-          <w:rFonts w:ascii="Times New Roman" w:hAnsi="Times New Roman" w:cs="Times New Roman"/>
-        </w:rPr>
-        <w:t xml:space="preserve">, ma un input come </w:t>
+        <w:t>“How many films are there about Lara?”</w:t>
+      </w:r>
+      <w:r>
+        <w:rPr>
+          <w:rFonts w:ascii="Times New Roman" w:hAnsi="Times New Roman" w:cs="Times New Roman"/>
+        </w:rPr>
+        <w:t xml:space="preserve">, la risposta attesa è </w:t>
       </w:r>
       <w:r>
         <w:rPr>
@@ -2327,13 +3113,39 @@
           <w:i/>
           <w:iCs/>
         </w:rPr>
+        <w:t>3</w:t>
+      </w:r>
+      <w:r>
+        <w:rPr>
+          <w:rFonts w:ascii="Times New Roman" w:hAnsi="Times New Roman" w:cs="Times New Roman"/>
+        </w:rPr>
+        <w:t xml:space="preserve">, ma un input come </w:t>
+      </w:r>
+      <w:r>
+        <w:rPr>
+          <w:rFonts w:ascii="Times New Roman" w:hAnsi="Times New Roman" w:cs="Times New Roman"/>
+          <w:i/>
+          <w:iCs/>
+        </w:rPr>
         <w:t>“I cani di Lara sono 3”</w:t>
       </w:r>
       <w:r>
         <w:rPr>
           <w:rFonts w:ascii="Times New Roman" w:hAnsi="Times New Roman" w:cs="Times New Roman"/>
         </w:rPr>
-        <w:t xml:space="preserve"> pur contenendo il numero corretto, risulta semanticamente errato. Per questo, si applica un controllo aggiuntivo, implementato nel metodo seguente, per escludere risposte incoerenti con il contesto.</w:t>
+        <w:t xml:space="preserve"> pur contenendo il numero corretto, risult</w:t>
+      </w:r>
+      <w:r>
+        <w:rPr>
+          <w:rFonts w:ascii="Times New Roman" w:hAnsi="Times New Roman" w:cs="Times New Roman"/>
+        </w:rPr>
+        <w:t>erebbe</w:t>
+      </w:r>
+      <w:r>
+        <w:rPr>
+          <w:rFonts w:ascii="Times New Roman" w:hAnsi="Times New Roman" w:cs="Times New Roman"/>
+        </w:rPr>
+        <w:t xml:space="preserve"> semanticamente errato. Per questo, si applica un controllo aggiuntivo, implementato nel metodo seguente, per escludere risposte incoerenti con il contesto.</w:t>
       </w:r>
     </w:p>
     <w:p>
@@ -4423,7 +5235,7 @@
           <w:color w:val="CCCCCC"/>
           <w:sz w:val="18"/>
           <w:szCs w:val="18"/>
-          <w:lang w:val="en-US" w:eastAsia="it-IT"/>
+          <w:lang w:eastAsia="it-IT"/>
         </w:rPr>
       </w:pPr>
       <w:r>
@@ -4442,7 +5254,7 @@
           <w:color w:val="C586C0"/>
           <w:sz w:val="18"/>
           <w:szCs w:val="18"/>
-          <w:lang w:val="en-US" w:eastAsia="it-IT"/>
+          <w:lang w:eastAsia="it-IT"/>
         </w:rPr>
         <w:t>return</w:t>
       </w:r>
@@ -4452,7 +5264,7 @@
           <w:color w:val="CCCCCC"/>
           <w:sz w:val="18"/>
           <w:szCs w:val="18"/>
-          <w:lang w:val="en-US" w:eastAsia="it-IT"/>
+          <w:lang w:eastAsia="it-IT"/>
         </w:rPr>
         <w:t xml:space="preserve"> </w:t>
       </w:r>
@@ -4462,7 +5274,7 @@
           <w:color w:val="569CD6"/>
           <w:sz w:val="18"/>
           <w:szCs w:val="18"/>
-          <w:lang w:val="en-US" w:eastAsia="it-IT"/>
+          <w:lang w:eastAsia="it-IT"/>
         </w:rPr>
         <w:t>True</w:t>
       </w:r>
@@ -4523,7 +5335,7 @@
     <w:p/>
     <w:p>
       <w:pPr>
-        <w:ind w:left="360" w:hanging="360"/>
+        <w:ind w:left="-90"/>
         <w:jc w:val="both"/>
         <w:rPr>
           <w:rFonts w:ascii="Times New Roman" w:hAnsi="Times New Roman" w:cs="Times New Roman"/>
@@ -4540,22 +5352,56 @@
       <w:r>
         <w:rPr>
           <w:rFonts w:ascii="Times New Roman" w:hAnsi="Times New Roman" w:cs="Times New Roman"/>
-          <w:sz w:val="24"/>
-          <w:szCs w:val="24"/>
-        </w:rPr>
-        <w:t xml:space="preserve">     </w:t>
-      </w:r>
-      <w:r>
-        <w:rPr>
-          <w:rFonts w:ascii="Times New Roman" w:hAnsi="Times New Roman" w:cs="Times New Roman"/>
-        </w:rPr>
-        <w:t>L'input dell’utente viene analizzato per estrarre il set di nomi (sostantivi) presenti, escludendo eventuali stop word e i sostantivi già contenuti nella risposta corretta. Se l’insieme così ottenuto è un sottoinsieme dell’insieme delle keyword attese, si considera che la risposta non contenga elementi estranei al contesto e quindi possa essere ritenuta corretta.</w:t>
-      </w:r>
-      <w:r>
-        <w:rPr>
-          <w:rFonts w:ascii="Times New Roman" w:hAnsi="Times New Roman" w:cs="Times New Roman"/>
-        </w:rPr>
-        <w:t xml:space="preserve"> </w:t>
+        </w:rPr>
+        <w:t>L'input dell’utente viene analizzato per estrarre il set di nomi (sostantivi) presenti, escludendo eventuali stop word e i sostantivi già contenuti nella risposta corretta. Se l’insieme così ottenuto è un sottoinsieme dell’insieme delle key</w:t>
+      </w:r>
+      <w:r>
+        <w:rPr>
+          <w:rFonts w:ascii="Times New Roman" w:hAnsi="Times New Roman" w:cs="Times New Roman"/>
+        </w:rPr>
+        <w:t xml:space="preserve">  </w:t>
+      </w:r>
+      <w:r>
+        <w:rPr>
+          <w:rFonts w:ascii="Times New Roman" w:hAnsi="Times New Roman" w:cs="Times New Roman"/>
+        </w:rPr>
+        <w:t xml:space="preserve">word attese, si </w:t>
+      </w:r>
+      <w:r>
+        <w:rPr>
+          <w:rFonts w:ascii="Times New Roman" w:hAnsi="Times New Roman" w:cs="Times New Roman"/>
+        </w:rPr>
+        <w:t>inferisce</w:t>
+      </w:r>
+      <w:r>
+        <w:rPr>
+          <w:rFonts w:ascii="Times New Roman" w:hAnsi="Times New Roman" w:cs="Times New Roman"/>
+        </w:rPr>
+        <w:t xml:space="preserve"> che la risposta non cont</w:t>
+      </w:r>
+      <w:r>
+        <w:rPr>
+          <w:rFonts w:ascii="Times New Roman" w:hAnsi="Times New Roman" w:cs="Times New Roman"/>
+        </w:rPr>
+        <w:t>iene</w:t>
+      </w:r>
+      <w:r>
+        <w:rPr>
+          <w:rFonts w:ascii="Times New Roman" w:hAnsi="Times New Roman" w:cs="Times New Roman"/>
+        </w:rPr>
+        <w:t xml:space="preserve"> elementi estranei al contesto e quindi p</w:t>
+      </w:r>
+      <w:r>
+        <w:rPr>
+          <w:rFonts w:ascii="Times New Roman" w:hAnsi="Times New Roman" w:cs="Times New Roman"/>
+        </w:rPr>
+        <w:t>uò</w:t>
+      </w:r>
+      <w:r>
+        <w:rPr>
+          <w:rFonts w:ascii="Times New Roman" w:hAnsi="Times New Roman" w:cs="Times New Roman"/>
+        </w:rPr>
+        <w:t xml:space="preserve"> essere ritenuta corretta. </w:t>
       </w:r>
     </w:p>
     <w:p/>
@@ -4563,7 +5409,7 @@
       <w:pPr>
         <w:pStyle w:val="Paragrafoelenco"/>
         <w:numPr>
-          <w:ilvl w:val="1"/>
+          <w:ilvl w:val="0"/>
           <w:numId w:val="4"/>
         </w:numPr>
         <w:rPr>
@@ -4583,7 +5429,7 @@
     </w:p>
     <w:p>
       <w:pPr>
-        <w:ind w:left="360"/>
+        <w:ind w:left="-90"/>
         <w:jc w:val="both"/>
         <w:rPr>
           <w:rFonts w:ascii="Times New Roman" w:hAnsi="Times New Roman" w:cs="Times New Roman"/>
@@ -4697,14 +5543,14 @@
         <w:rPr>
           <w:rFonts w:ascii="Times New Roman" w:hAnsi="Times New Roman" w:cs="Times New Roman"/>
         </w:rPr>
-        <w:t xml:space="preserve"> che potesse generalizzare bene per categoria di domanda. A titolo esemplificativo, si riportano i </w:t>
+        <w:t xml:space="preserve"> che potesse generalizzare bene per categoria di domanda. A titolo esemplificativo, si riportano i metodi per la </w:t>
       </w:r>
       <w:r>
         <w:rPr>
           <w:rFonts w:ascii="Times New Roman" w:hAnsi="Times New Roman" w:cs="Times New Roman"/>
         </w:rPr>
         <w:lastRenderedPageBreak/>
-        <w:t>metodi per la generazione di domande di tipo “</w:t>
+        <w:t>generazione di domande di tipo “</w:t>
       </w:r>
       <w:r>
         <w:rPr>
@@ -4840,16 +5686,7 @@
           <w:i/>
           <w:iCs/>
         </w:rPr>
-        <w:t>_question(subject, event)</w:t>
-      </w:r>
-      <w:r>
-        <w:rPr>
-          <w:rFonts w:ascii="Times New Roman" w:hAnsi="Times New Roman" w:cs="Times New Roman"/>
-          <w:bCs/>
-          <w:i/>
-          <w:iCs/>
-        </w:rPr>
-        <w:t xml:space="preserve"> </w:t>
+        <w:t xml:space="preserve">_question(subject, event) </w:t>
       </w:r>
       <w:r>
         <w:rPr>
@@ -5334,7 +6171,6 @@
       <w:r>
         <w:rPr>
           <w:rFonts w:ascii="Times New Roman" w:hAnsi="Times New Roman" w:cs="Times New Roman"/>
-          <w:lang w:val="en-US"/>
         </w:rPr>
         <w:t>Ad esempio: “</w:t>
       </w:r>
@@ -5343,14 +6179,12 @@
           <w:rFonts w:ascii="Times New Roman" w:hAnsi="Times New Roman" w:cs="Times New Roman"/>
           <w:i/>
           <w:iCs/>
-          <w:lang w:val="en-US"/>
         </w:rPr>
         <w:t>What is Lara Croft's father's name?</w:t>
       </w:r>
       <w:r>
         <w:rPr>
           <w:rFonts w:ascii="Times New Roman" w:hAnsi="Times New Roman" w:cs="Times New Roman"/>
-          <w:lang w:val="en-US"/>
         </w:rPr>
         <w:t xml:space="preserve">”. </w:t>
       </w:r>
@@ -5365,14 +6199,7 @@
           <w:rFonts w:ascii="Times New Roman" w:hAnsi="Times New Roman" w:cs="Times New Roman"/>
           <w:bCs/>
         </w:rPr>
-        <w:t>s</w:t>
-      </w:r>
-      <w:r>
-        <w:rPr>
-          <w:rFonts w:ascii="Times New Roman" w:hAnsi="Times New Roman" w:cs="Times New Roman"/>
-          <w:bCs/>
-        </w:rPr>
-        <w:t>i elencano di seguito i passi per creare la frase:</w:t>
+        <w:t>si elencano di seguito i passi per creare la frase:</w:t>
       </w:r>
     </w:p>
     <w:p>
@@ -5409,21 +6236,7 @@
           <w:rFonts w:ascii="Times New Roman" w:hAnsi="Times New Roman" w:cs="Times New Roman"/>
           <w:bCs/>
         </w:rPr>
-        <w:t>”</w:t>
-      </w:r>
-      <w:r>
-        <w:rPr>
-          <w:rFonts w:ascii="Times New Roman" w:hAnsi="Times New Roman" w:cs="Times New Roman"/>
-          <w:bCs/>
-        </w:rPr>
-        <w:t>;</w:t>
-      </w:r>
-      <w:r>
-        <w:rPr>
-          <w:rFonts w:ascii="Times New Roman" w:hAnsi="Times New Roman" w:cs="Times New Roman"/>
-          <w:bCs/>
-        </w:rPr>
-        <w:t xml:space="preserve"> </w:t>
+        <w:t xml:space="preserve">”; </w:t>
       </w:r>
     </w:p>
     <w:p>
@@ -5626,13 +6439,12 @@
       <w:pPr>
         <w:pStyle w:val="Paragrafoelenco"/>
         <w:numPr>
-          <w:ilvl w:val="1"/>
+          <w:ilvl w:val="0"/>
           <w:numId w:val="4"/>
         </w:numPr>
         <w:rPr>
           <w:sz w:val="28"/>
           <w:szCs w:val="28"/>
-          <w:lang w:val="en-US"/>
         </w:rPr>
       </w:pPr>
       <w:r>
@@ -5641,34 +6453,12 @@
           <w:b/>
           <w:sz w:val="28"/>
           <w:szCs w:val="28"/>
-          <w:lang w:val="en-US"/>
-        </w:rPr>
-        <w:t>Frame</w:t>
-      </w:r>
-      <w:r>
-        <w:rPr>
-          <w:rFonts w:ascii="Times New Roman" w:hAnsi="Times New Roman" w:cs="Times New Roman"/>
-          <w:b/>
-          <w:sz w:val="28"/>
-          <w:szCs w:val="28"/>
-          <w:lang w:val="en-US"/>
-        </w:rPr>
-        <w:t>-based</w:t>
-      </w:r>
-      <w:r>
-        <w:rPr>
-          <w:rFonts w:ascii="Times New Roman" w:hAnsi="Times New Roman" w:cs="Times New Roman"/>
-          <w:b/>
-          <w:sz w:val="28"/>
-          <w:szCs w:val="28"/>
-          <w:lang w:val="en-US"/>
-        </w:rPr>
-        <w:t>, memory e backup strategy</w:t>
-      </w:r>
-    </w:p>
-    <w:p>
-      <w:pPr>
-        <w:ind w:left="360"/>
+        </w:rPr>
+        <w:t>Valutazione del Dialog System</w:t>
+      </w:r>
+    </w:p>
+    <w:p>
+      <w:pPr>
         <w:jc w:val="both"/>
         <w:rPr>
           <w:rFonts w:ascii="Times New Roman" w:hAnsi="Times New Roman" w:cs="Times New Roman"/>
@@ -5678,844 +6468,32 @@
         <w:rPr>
           <w:rFonts w:ascii="Times New Roman" w:hAnsi="Times New Roman" w:cs="Times New Roman"/>
         </w:rPr>
-        <w:t xml:space="preserve">     Tutti i dati, i parametri e le informazioni utilizzate dal sistema di dialogo sono salvati in un database NoSQL. La scelta di una database documentale permette di fatto di memorizzare tali informazioni con una struttura riconducibile al formato </w:t>
-      </w:r>
-      <w:r>
-        <w:rPr>
-          <w:rFonts w:ascii="Times New Roman" w:hAnsi="Times New Roman" w:cs="Times New Roman"/>
-        </w:rPr>
-        <w:t>JSON</w:t>
-      </w:r>
-      <w:r>
-        <w:rPr>
-          <w:rFonts w:ascii="Times New Roman" w:hAnsi="Times New Roman" w:cs="Times New Roman"/>
-        </w:rPr>
-        <w:t xml:space="preserve"> ma con prestazioni di consultazione e aggiornamento migliori rispeto ad un</w:t>
-      </w:r>
-      <w:r>
-        <w:rPr>
-          <w:rFonts w:ascii="Times New Roman" w:hAnsi="Times New Roman" w:cs="Times New Roman"/>
-        </w:rPr>
-        <w:t xml:space="preserve"> semplice</w:t>
-      </w:r>
-      <w:r>
-        <w:rPr>
-          <w:rFonts w:ascii="Times New Roman" w:hAnsi="Times New Roman" w:cs="Times New Roman"/>
-        </w:rPr>
-        <w:t xml:space="preserve"> file. </w:t>
-      </w:r>
-      <w:r>
-        <w:rPr>
-          <w:rFonts w:ascii="Times New Roman" w:hAnsi="Times New Roman" w:cs="Times New Roman"/>
-        </w:rPr>
-        <w:t xml:space="preserve">Il database NoSQL realizzato </w:t>
-      </w:r>
-      <w:r>
-        <w:rPr>
-          <w:rFonts w:ascii="Times New Roman" w:hAnsi="Times New Roman" w:cs="Times New Roman"/>
-        </w:rPr>
-        <w:t xml:space="preserve">con MongoDB è organizzato in due collection: </w:t>
-      </w:r>
-      <w:r>
-        <w:rPr>
-          <w:rFonts w:ascii="Times New Roman" w:hAnsi="Times New Roman" w:cs="Times New Roman"/>
-        </w:rPr>
-        <w:t>“</w:t>
-      </w:r>
-      <w:r>
-        <w:rPr>
-          <w:rFonts w:ascii="Times New Roman" w:hAnsi="Times New Roman" w:cs="Times New Roman"/>
-          <w:i/>
-          <w:iCs/>
-        </w:rPr>
-        <w:t>Q</w:t>
-      </w:r>
-      <w:r>
-        <w:rPr>
-          <w:rFonts w:ascii="Times New Roman" w:hAnsi="Times New Roman" w:cs="Times New Roman"/>
-          <w:i/>
-          <w:iCs/>
-        </w:rPr>
-        <w:t>uestions</w:t>
-      </w:r>
-      <w:r>
-        <w:rPr>
-          <w:rFonts w:ascii="Times New Roman" w:hAnsi="Times New Roman" w:cs="Times New Roman"/>
-        </w:rPr>
-        <w:t>”</w:t>
-      </w:r>
-      <w:r>
-        <w:rPr>
-          <w:rFonts w:ascii="Times New Roman" w:hAnsi="Times New Roman" w:cs="Times New Roman"/>
-        </w:rPr>
-        <w:t xml:space="preserve"> e </w:t>
-      </w:r>
-      <w:r>
-        <w:rPr>
-          <w:rFonts w:ascii="Times New Roman" w:hAnsi="Times New Roman" w:cs="Times New Roman"/>
-        </w:rPr>
-        <w:t>“</w:t>
-      </w:r>
-      <w:r>
-        <w:rPr>
-          <w:rFonts w:ascii="Times New Roman" w:hAnsi="Times New Roman" w:cs="Times New Roman"/>
-          <w:i/>
-          <w:iCs/>
-        </w:rPr>
-        <w:t>P</w:t>
-      </w:r>
-      <w:r>
-        <w:rPr>
-          <w:rFonts w:ascii="Times New Roman" w:hAnsi="Times New Roman" w:cs="Times New Roman"/>
-          <w:i/>
-          <w:iCs/>
-        </w:rPr>
-        <w:t>layers</w:t>
-      </w:r>
-      <w:r>
-        <w:rPr>
-          <w:rFonts w:ascii="Times New Roman" w:hAnsi="Times New Roman" w:cs="Times New Roman"/>
-        </w:rPr>
-        <w:t>”</w:t>
-      </w:r>
-      <w:r>
-        <w:rPr>
-          <w:rFonts w:ascii="Times New Roman" w:hAnsi="Times New Roman" w:cs="Times New Roman"/>
-        </w:rPr>
-        <w:t>.</w:t>
-      </w:r>
-    </w:p>
-    <w:p>
-      <w:pPr>
-        <w:ind w:left="360"/>
-        <w:jc w:val="both"/>
-        <w:rPr>
-          <w:rFonts w:ascii="Times New Roman" w:hAnsi="Times New Roman" w:cs="Times New Roman"/>
-        </w:rPr>
-      </w:pPr>
-      <w:r>
-        <w:rPr>
-          <w:rFonts w:ascii="Times New Roman" w:hAnsi="Times New Roman" w:cs="Times New Roman"/>
-        </w:rPr>
-        <w:lastRenderedPageBreak/>
-        <w:t xml:space="preserve">     La collection “</w:t>
-      </w:r>
-      <w:r>
-        <w:rPr>
-          <w:rFonts w:ascii="Times New Roman" w:hAnsi="Times New Roman" w:cs="Times New Roman"/>
-          <w:i/>
-          <w:iCs/>
-        </w:rPr>
-        <w:t>Questions</w:t>
-      </w:r>
-      <w:r>
-        <w:rPr>
-          <w:rFonts w:ascii="Times New Roman" w:hAnsi="Times New Roman" w:cs="Times New Roman"/>
-        </w:rPr>
-        <w:t xml:space="preserve">”, di cui la figura 3 ne riporta il contenuto, rappresenta la base di conoscenza </w:t>
-      </w:r>
-      <w:r>
-        <w:rPr>
-          <w:rFonts w:ascii="Times New Roman" w:hAnsi="Times New Roman" w:cs="Times New Roman"/>
-        </w:rPr>
-        <w:t>de</w:t>
-      </w:r>
-      <w:r>
-        <w:rPr>
-          <w:rFonts w:ascii="Times New Roman" w:hAnsi="Times New Roman" w:cs="Times New Roman"/>
-        </w:rPr>
-        <w:t xml:space="preserve">l sistema di dialogo </w:t>
-      </w:r>
-      <w:r>
-        <w:rPr>
-          <w:rFonts w:ascii="Times New Roman" w:hAnsi="Times New Roman" w:cs="Times New Roman"/>
-        </w:rPr>
-        <w:t xml:space="preserve">e contiene </w:t>
-      </w:r>
-      <w:r>
-        <w:rPr>
-          <w:rFonts w:ascii="Times New Roman" w:hAnsi="Times New Roman" w:cs="Times New Roman"/>
-        </w:rPr>
-        <w:t>le domande con i rispettivi attributi</w:t>
-      </w:r>
-      <w:r>
-        <w:rPr>
-          <w:rFonts w:ascii="Times New Roman" w:hAnsi="Times New Roman" w:cs="Times New Roman"/>
-        </w:rPr>
-        <w:t>.</w:t>
-      </w:r>
-    </w:p>
-    <w:p>
-      <w:pPr>
-        <w:ind w:left="360"/>
-        <w:jc w:val="both"/>
-        <w:rPr>
-          <w:rFonts w:ascii="Times New Roman" w:hAnsi="Times New Roman" w:cs="Times New Roman"/>
-        </w:rPr>
-      </w:pPr>
-      <w:r>
-        <w:rPr>
-          <w:rFonts w:ascii="Times New Roman" w:hAnsi="Times New Roman" w:cs="Times New Roman"/>
-        </w:rPr>
         <w:t xml:space="preserve">     </w:t>
       </w:r>
       <w:r>
         <w:rPr>
           <w:rFonts w:ascii="Times New Roman" w:hAnsi="Times New Roman" w:cs="Times New Roman"/>
         </w:rPr>
-        <w:t>La</w:t>
-      </w:r>
-      <w:r>
-        <w:rPr>
-          <w:rFonts w:ascii="Times New Roman" w:hAnsi="Times New Roman" w:cs="Times New Roman"/>
-        </w:rPr>
-        <w:t xml:space="preserve"> collection “Players”</w:t>
-      </w:r>
-      <w:r>
-        <w:rPr>
-          <w:rFonts w:ascii="Times New Roman" w:hAnsi="Times New Roman" w:cs="Times New Roman"/>
-        </w:rPr>
-        <w:t xml:space="preserve"> contiene </w:t>
-      </w:r>
-      <w:r>
-        <w:rPr>
-          <w:rFonts w:ascii="Times New Roman" w:hAnsi="Times New Roman" w:cs="Times New Roman"/>
-        </w:rPr>
-        <w:t>un</w:t>
-      </w:r>
-      <w:r>
-        <w:rPr>
-          <w:rFonts w:ascii="Times New Roman" w:hAnsi="Times New Roman" w:cs="Times New Roman"/>
-        </w:rPr>
-        <w:t xml:space="preserve"> document</w:t>
-      </w:r>
-      <w:r>
-        <w:rPr>
-          <w:rFonts w:ascii="Times New Roman" w:hAnsi="Times New Roman" w:cs="Times New Roman"/>
-        </w:rPr>
-        <w:t xml:space="preserve">o </w:t>
-      </w:r>
-      <w:r>
-        <w:rPr>
-          <w:rFonts w:ascii="Times New Roman" w:hAnsi="Times New Roman" w:cs="Times New Roman"/>
-        </w:rPr>
-        <w:t xml:space="preserve">per ciascun utente, che </w:t>
-      </w:r>
-      <w:r>
-        <w:rPr>
-          <w:rFonts w:ascii="Times New Roman" w:hAnsi="Times New Roman" w:cs="Times New Roman"/>
-        </w:rPr>
-        <w:t xml:space="preserve">funge da </w:t>
-      </w:r>
-      <w:r>
-        <w:rPr>
-          <w:rFonts w:ascii="Times New Roman" w:hAnsi="Times New Roman" w:cs="Times New Roman"/>
-        </w:rPr>
-        <w:t>frame</w:t>
-      </w:r>
-      <w:r>
-        <w:rPr>
-          <w:rFonts w:ascii="Times New Roman" w:hAnsi="Times New Roman" w:cs="Times New Roman"/>
-        </w:rPr>
-        <w:t xml:space="preserve"> dinamico</w:t>
-      </w:r>
-      <w:r>
-        <w:rPr>
-          <w:rFonts w:ascii="Times New Roman" w:hAnsi="Times New Roman" w:cs="Times New Roman"/>
-        </w:rPr>
-        <w:t xml:space="preserve"> </w:t>
-      </w:r>
-      <w:r>
-        <w:rPr>
-          <w:rFonts w:ascii="Times New Roman" w:hAnsi="Times New Roman" w:cs="Times New Roman"/>
-        </w:rPr>
-        <w:t>popolato</w:t>
-      </w:r>
-      <w:r>
-        <w:rPr>
-          <w:rFonts w:ascii="Times New Roman" w:hAnsi="Times New Roman" w:cs="Times New Roman"/>
-        </w:rPr>
-        <w:t xml:space="preserve"> durante l’interrogazione. </w:t>
-      </w:r>
-      <w:r>
-        <w:rPr>
-          <w:rFonts w:ascii="Times New Roman" w:hAnsi="Times New Roman" w:cs="Times New Roman"/>
-        </w:rPr>
-        <w:t>Ogni documento presenta</w:t>
-      </w:r>
-      <w:r>
-        <w:rPr>
-          <w:rFonts w:ascii="Times New Roman" w:hAnsi="Times New Roman" w:cs="Times New Roman"/>
-        </w:rPr>
-        <w:t xml:space="preserve"> i seguenti campi:</w:t>
-      </w:r>
-    </w:p>
-    <w:p>
-      <w:pPr>
-        <w:pStyle w:val="Paragrafoelenco"/>
-        <w:numPr>
-          <w:ilvl w:val="0"/>
-          <w:numId w:val="36"/>
-        </w:numPr>
-        <w:jc w:val="both"/>
-        <w:rPr>
-          <w:rFonts w:ascii="Times New Roman" w:hAnsi="Times New Roman" w:cs="Times New Roman"/>
-          <w:i/>
-          <w:iCs/>
-        </w:rPr>
-      </w:pPr>
-      <w:r>
-        <w:rPr>
-          <w:rFonts w:ascii="Times New Roman" w:hAnsi="Times New Roman" w:cs="Times New Roman"/>
-          <w:i/>
-          <w:iCs/>
-        </w:rPr>
-        <w:t>_id</w:t>
-      </w:r>
-      <w:r>
-        <w:rPr>
-          <w:rFonts w:ascii="Times New Roman" w:hAnsi="Times New Roman" w:cs="Times New Roman"/>
-        </w:rPr>
-        <w:t xml:space="preserve">: </w:t>
-      </w:r>
-      <w:r>
-        <w:rPr>
-          <w:rFonts w:ascii="Times New Roman" w:hAnsi="Times New Roman" w:cs="Times New Roman"/>
-          <w:bCs/>
-        </w:rPr>
-        <w:t>identificativo univoco del   documento generato da MongoDB;</w:t>
-      </w:r>
-    </w:p>
-    <w:p>
-      <w:pPr>
-        <w:pStyle w:val="Paragrafoelenco"/>
-        <w:numPr>
-          <w:ilvl w:val="0"/>
-          <w:numId w:val="36"/>
-        </w:numPr>
-        <w:jc w:val="both"/>
-        <w:rPr>
-          <w:rFonts w:ascii="Times New Roman" w:hAnsi="Times New Roman" w:cs="Times New Roman"/>
-          <w:i/>
-          <w:iCs/>
-        </w:rPr>
-      </w:pPr>
-      <w:r>
-        <w:rPr>
-          <w:rFonts w:ascii="Times New Roman" w:hAnsi="Times New Roman" w:cs="Times New Roman"/>
-          <w:i/>
-          <w:iCs/>
-        </w:rPr>
-        <w:t xml:space="preserve">name: </w:t>
-      </w:r>
-      <w:r>
-        <w:rPr>
-          <w:rFonts w:ascii="Times New Roman" w:hAnsi="Times New Roman" w:cs="Times New Roman"/>
-        </w:rPr>
-        <w:t>nome fornito dall’utente;</w:t>
-      </w:r>
-    </w:p>
-    <w:p>
-      <w:pPr>
-        <w:pStyle w:val="Paragrafoelenco"/>
-        <w:numPr>
-          <w:ilvl w:val="0"/>
-          <w:numId w:val="36"/>
-        </w:numPr>
-        <w:jc w:val="both"/>
-        <w:rPr>
-          <w:rFonts w:ascii="Times New Roman" w:hAnsi="Times New Roman" w:cs="Times New Roman"/>
-          <w:i/>
-          <w:iCs/>
-        </w:rPr>
-      </w:pPr>
-      <w:r>
-        <w:rPr>
-          <w:rFonts w:ascii="Times New Roman" w:hAnsi="Times New Roman" w:cs="Times New Roman"/>
-          <w:i/>
-          <w:iCs/>
-        </w:rPr>
-        <w:t xml:space="preserve">question_list_code: </w:t>
-      </w:r>
-      <w:r>
-        <w:rPr>
-          <w:rFonts w:ascii="Times New Roman" w:hAnsi="Times New Roman" w:cs="Times New Roman"/>
-        </w:rPr>
-        <w:t>lista de</w:t>
-      </w:r>
-      <w:r>
-        <w:rPr>
-          <w:rFonts w:ascii="Times New Roman" w:hAnsi="Times New Roman" w:cs="Times New Roman"/>
-        </w:rPr>
-        <w:t>gli identificativi numerici delle domande proposte all’utente;</w:t>
-      </w:r>
-    </w:p>
-    <w:p>
-      <w:pPr>
-        <w:pStyle w:val="Paragrafoelenco"/>
-        <w:numPr>
-          <w:ilvl w:val="0"/>
-          <w:numId w:val="36"/>
-        </w:numPr>
-        <w:jc w:val="both"/>
-        <w:rPr>
-          <w:rFonts w:ascii="Times New Roman" w:hAnsi="Times New Roman" w:cs="Times New Roman"/>
-          <w:i/>
-          <w:iCs/>
-        </w:rPr>
-      </w:pPr>
-      <w:r>
-        <w:rPr>
-          <w:rFonts w:ascii="Times New Roman" w:hAnsi="Times New Roman" w:cs="Times New Roman"/>
-          <w:i/>
-          <w:iCs/>
-        </w:rPr>
-        <w:t xml:space="preserve">question_answer: </w:t>
-      </w:r>
-      <w:r>
-        <w:rPr>
-          <w:rFonts w:ascii="Times New Roman" w:hAnsi="Times New Roman" w:cs="Times New Roman"/>
-        </w:rPr>
-        <w:t>risposte fornite dall’utente;</w:t>
-      </w:r>
-    </w:p>
-    <w:p>
-      <w:pPr>
-        <w:pStyle w:val="Paragrafoelenco"/>
-        <w:numPr>
-          <w:ilvl w:val="0"/>
-          <w:numId w:val="36"/>
-        </w:numPr>
-        <w:jc w:val="both"/>
-        <w:rPr>
-          <w:rFonts w:ascii="Times New Roman" w:hAnsi="Times New Roman" w:cs="Times New Roman"/>
-          <w:i/>
-          <w:iCs/>
-        </w:rPr>
-      </w:pPr>
-      <w:r>
-        <w:rPr>
-          <w:rFonts w:ascii="Times New Roman" w:hAnsi="Times New Roman" w:cs="Times New Roman"/>
-          <w:i/>
-          <w:iCs/>
-        </w:rPr>
-        <w:t xml:space="preserve">question_correct_answer: </w:t>
-      </w:r>
-      <w:r>
-        <w:rPr>
-          <w:rFonts w:ascii="Times New Roman" w:hAnsi="Times New Roman" w:cs="Times New Roman"/>
-        </w:rPr>
-        <w:t>risposta corretta attesa dal sistema;</w:t>
-      </w:r>
-    </w:p>
-    <w:p>
-      <w:pPr>
-        <w:pStyle w:val="Paragrafoelenco"/>
-        <w:numPr>
-          <w:ilvl w:val="0"/>
-          <w:numId w:val="36"/>
-        </w:numPr>
-        <w:jc w:val="both"/>
-        <w:rPr>
-          <w:rFonts w:ascii="Times New Roman" w:hAnsi="Times New Roman" w:cs="Times New Roman"/>
-          <w:i/>
-          <w:iCs/>
-        </w:rPr>
-      </w:pPr>
-      <w:r>
-        <w:rPr>
-          <w:rFonts w:ascii="Times New Roman" w:hAnsi="Times New Roman" w:cs="Times New Roman"/>
-          <w:i/>
-          <w:iCs/>
-        </w:rPr>
-        <w:t xml:space="preserve">player_total_points: </w:t>
-      </w:r>
-      <w:r>
-        <w:rPr>
-          <w:rFonts w:ascii="Times New Roman" w:hAnsi="Times New Roman" w:cs="Times New Roman"/>
-        </w:rPr>
-        <w:t>punteggio totale ottenuto</w:t>
-      </w:r>
-      <w:r>
-        <w:rPr>
-          <w:rFonts w:ascii="Times New Roman" w:hAnsi="Times New Roman" w:cs="Times New Roman"/>
-        </w:rPr>
-        <w:t>.</w:t>
-      </w:r>
-    </w:p>
-    <w:p>
-      <w:pPr>
-        <w:ind w:left="360" w:hanging="360"/>
-        <w:jc w:val="both"/>
-        <w:rPr>
-          <w:rFonts w:ascii="Times New Roman" w:hAnsi="Times New Roman" w:cs="Times New Roman"/>
-          <w:bCs/>
-        </w:rPr>
-      </w:pPr>
-      <w:r>
-        <w:rPr>
-          <w:rFonts w:ascii="Times New Roman" w:hAnsi="Times New Roman" w:cs="Times New Roman"/>
-          <w:i/>
-          <w:iCs/>
-        </w:rPr>
-        <w:t xml:space="preserve">    </w:t>
-      </w:r>
-      <w:r>
-        <w:rPr>
-          <w:rFonts w:ascii="Times New Roman" w:hAnsi="Times New Roman" w:cs="Times New Roman"/>
-          <w:i/>
-          <w:iCs/>
-        </w:rPr>
-        <w:t xml:space="preserve">     </w:t>
-      </w:r>
-      <w:r>
-        <w:rPr>
-          <w:rFonts w:ascii="Times New Roman" w:hAnsi="Times New Roman" w:cs="Times New Roman"/>
-          <w:i/>
-          <w:iCs/>
-        </w:rPr>
-        <w:t xml:space="preserve"> </w:t>
-      </w:r>
-      <w:r>
-        <w:rPr>
-          <w:rFonts w:ascii="Times New Roman" w:hAnsi="Times New Roman" w:cs="Times New Roman"/>
-          <w:bCs/>
-        </w:rPr>
-        <w:t xml:space="preserve">La </w:t>
-      </w:r>
-      <w:r>
-        <w:rPr>
-          <w:rFonts w:ascii="Times New Roman" w:hAnsi="Times New Roman" w:cs="Times New Roman"/>
-          <w:bCs/>
-        </w:rPr>
-        <w:t>F</w:t>
-      </w:r>
-      <w:r>
-        <w:rPr>
-          <w:rFonts w:ascii="Times New Roman" w:hAnsi="Times New Roman" w:cs="Times New Roman"/>
-          <w:bCs/>
-        </w:rPr>
-        <w:t>igura</w:t>
-      </w:r>
-      <w:r>
-        <w:rPr>
-          <w:rFonts w:ascii="Times New Roman" w:hAnsi="Times New Roman" w:cs="Times New Roman"/>
-          <w:bCs/>
-        </w:rPr>
-        <w:t xml:space="preserve"> 4</w:t>
-      </w:r>
-      <w:r>
-        <w:rPr>
-          <w:rFonts w:ascii="Times New Roman" w:hAnsi="Times New Roman" w:cs="Times New Roman"/>
-          <w:bCs/>
-        </w:rPr>
-        <w:t xml:space="preserve"> riporta la struttura della Collection “</w:t>
-      </w:r>
-      <w:r>
-        <w:rPr>
-          <w:rFonts w:ascii="Times New Roman" w:hAnsi="Times New Roman" w:cs="Times New Roman"/>
-          <w:bCs/>
-          <w:i/>
-          <w:iCs/>
-        </w:rPr>
-        <w:t>Players</w:t>
-      </w:r>
-      <w:r>
-        <w:rPr>
-          <w:rFonts w:ascii="Times New Roman" w:hAnsi="Times New Roman" w:cs="Times New Roman"/>
-          <w:bCs/>
-        </w:rPr>
-        <w:t>”</w:t>
-      </w:r>
-      <w:r>
-        <w:rPr>
-          <w:rFonts w:ascii="Times New Roman" w:hAnsi="Times New Roman" w:cs="Times New Roman"/>
-          <w:bCs/>
-        </w:rPr>
-        <w:t xml:space="preserve"> </w:t>
-      </w:r>
-      <w:r>
-        <w:rPr>
-          <w:rFonts w:ascii="Times New Roman" w:hAnsi="Times New Roman" w:cs="Times New Roman"/>
-          <w:bCs/>
-        </w:rPr>
-        <w:t>mentre la Figura 5 ne evidenzia il contenuto nel dettaglio, che rispecchia la tipica struttura di un documento JSON.</w:t>
-      </w:r>
-    </w:p>
-    <w:p>
-      <w:pPr>
-        <w:keepNext/>
-        <w:ind w:left="360" w:hanging="360"/>
-        <w:jc w:val="center"/>
-      </w:pPr>
-      <w:r>
-        <w:rPr>
-          <w:rFonts w:ascii="Times New Roman" w:hAnsi="Times New Roman" w:cs="Times New Roman"/>
-        </w:rPr>
-        <w:drawing>
-          <wp:inline distT="0" distB="0" distL="0" distR="0" wp14:anchorId="2C954234" wp14:editId="3C491FC7">
-            <wp:extent cx="4917440" cy="549221"/>
-            <wp:effectExtent l="0" t="0" r="0" b="3810"/>
-            <wp:docPr id="1840975267" name="Immagine 1"/>
-            <wp:cNvGraphicFramePr>
-              <a:graphicFrameLocks xmlns:a="http://schemas.openxmlformats.org/drawingml/2006/main" noChangeAspect="1"/>
-            </wp:cNvGraphicFramePr>
-            <a:graphic xmlns:a="http://schemas.openxmlformats.org/drawingml/2006/main">
-              <a:graphicData uri="http://schemas.openxmlformats.org/drawingml/2006/picture">
-                <pic:pic xmlns:pic="http://schemas.openxmlformats.org/drawingml/2006/picture">
-                  <pic:nvPicPr>
-                    <pic:cNvPr id="1840975267" name=""/>
-                    <pic:cNvPicPr/>
-                  </pic:nvPicPr>
-                  <pic:blipFill>
-                    <a:blip r:embed="rId12"/>
-                    <a:stretch>
-                      <a:fillRect/>
-                    </a:stretch>
-                  </pic:blipFill>
-                  <pic:spPr>
-                    <a:xfrm>
-                      <a:off x="0" y="0"/>
-                      <a:ext cx="4986078" cy="556887"/>
-                    </a:xfrm>
-                    <a:prstGeom prst="rect">
-                      <a:avLst/>
-                    </a:prstGeom>
-                  </pic:spPr>
-                </pic:pic>
-              </a:graphicData>
-            </a:graphic>
-          </wp:inline>
-        </w:drawing>
-      </w:r>
-    </w:p>
-    <w:p>
-      <w:pPr>
-        <w:pStyle w:val="Didascalia"/>
-        <w:jc w:val="center"/>
-        <w:rPr>
-          <w:rFonts w:ascii="Times New Roman" w:hAnsi="Times New Roman" w:cs="Times New Roman"/>
-          <w:lang w:val="en-US"/>
-        </w:rPr>
-      </w:pPr>
-      <w:r>
-        <w:rPr>
-          <w:lang w:val="en-US"/>
-        </w:rPr>
-        <w:t xml:space="preserve">Figura </w:t>
-      </w:r>
-      <w:r>
-        <w:fldChar w:fldCharType="begin"/>
-      </w:r>
-      <w:r>
-        <w:rPr>
-          <w:lang w:val="en-US"/>
-        </w:rPr>
-        <w:instrText xml:space="preserve"> SEQ Figura \* ARABIC </w:instrText>
-      </w:r>
-      <w:r>
-        <w:fldChar w:fldCharType="separate"/>
-      </w:r>
-      <w:r>
-        <w:rPr>
+        <w:t>Si</w:t>
+      </w:r>
+      <w:r>
+        <w:rPr>
+          <w:rFonts w:ascii="Times New Roman" w:hAnsi="Times New Roman" w:cs="Times New Roman"/>
+        </w:rPr>
+        <w:t xml:space="preserve"> procede con l’analisi di alcuni dialoghi o di loro frammenti. All’inizio di ogni interrogazione viene richiesto all’utente il proprio nome  e il dialogo non procede nello step successivo se questo non viene comunicato e riconosciuto correttamente dal sistema.</w:t>
+      </w:r>
+    </w:p>
+    <w:p>
+      <w:pPr>
+        <w:rPr>
+          <w:rFonts w:ascii="Times New Roman" w:hAnsi="Times New Roman" w:cs="Times New Roman"/>
+        </w:rPr>
+      </w:pPr>
+      <w:r>
+        <w:rPr>
+          <w:rFonts w:ascii="Times New Roman" w:hAnsi="Times New Roman" w:cs="Times New Roman"/>
           <w:noProof/>
-          <w:lang w:val="en-US"/>
-        </w:rPr>
-        <w:t>4</w:t>
-      </w:r>
-      <w:r>
-        <w:fldChar w:fldCharType="end"/>
-      </w:r>
-      <w:r>
-        <w:rPr>
-          <w:lang w:val="en-US"/>
-        </w:rPr>
-        <w:t>:MongoDB:Collection "Players"</w:t>
-      </w:r>
-    </w:p>
-    <w:p>
-      <w:pPr>
-        <w:keepNext/>
-        <w:ind w:left="360"/>
-        <w:jc w:val="center"/>
-      </w:pPr>
-      <w:r>
-        <w:rPr>
-          <w:rFonts w:ascii="Times New Roman" w:hAnsi="Times New Roman" w:cs="Times New Roman"/>
-        </w:rPr>
-        <w:drawing>
-          <wp:inline distT="0" distB="0" distL="0" distR="0" wp14:anchorId="3CB94DEC" wp14:editId="1628C121">
-            <wp:extent cx="4476903" cy="1645920"/>
-            <wp:effectExtent l="0" t="0" r="0" b="0"/>
-            <wp:docPr id="1760771266" name="Immagine 1"/>
-            <wp:cNvGraphicFramePr>
-              <a:graphicFrameLocks xmlns:a="http://schemas.openxmlformats.org/drawingml/2006/main" noChangeAspect="1"/>
-            </wp:cNvGraphicFramePr>
-            <a:graphic xmlns:a="http://schemas.openxmlformats.org/drawingml/2006/main">
-              <a:graphicData uri="http://schemas.openxmlformats.org/drawingml/2006/picture">
-                <pic:pic xmlns:pic="http://schemas.openxmlformats.org/drawingml/2006/picture">
-                  <pic:nvPicPr>
-                    <pic:cNvPr id="1760771266" name=""/>
-                    <pic:cNvPicPr/>
-                  </pic:nvPicPr>
-                  <pic:blipFill>
-                    <a:blip r:embed="rId13"/>
-                    <a:stretch>
-                      <a:fillRect/>
-                    </a:stretch>
-                  </pic:blipFill>
-                  <pic:spPr>
-                    <a:xfrm>
-                      <a:off x="0" y="0"/>
-                      <a:ext cx="4499545" cy="1654244"/>
-                    </a:xfrm>
-                    <a:prstGeom prst="rect">
-                      <a:avLst/>
-                    </a:prstGeom>
-                  </pic:spPr>
-                </pic:pic>
-              </a:graphicData>
-            </a:graphic>
-          </wp:inline>
-        </w:drawing>
-      </w:r>
-    </w:p>
-    <w:p>
-      <w:pPr>
-        <w:pStyle w:val="Didascalia"/>
-        <w:jc w:val="center"/>
-      </w:pPr>
-      <w:r>
-        <w:t xml:space="preserve">Figura </w:t>
-      </w:r>
-      <w:r>
-        <w:fldChar w:fldCharType="begin"/>
-      </w:r>
-      <w:r>
-        <w:instrText xml:space="preserve"> SEQ Figura \* ARABIC </w:instrText>
-      </w:r>
-      <w:r>
-        <w:fldChar w:fldCharType="separate"/>
-      </w:r>
-      <w:r>
-        <w:rPr>
-          <w:noProof/>
-        </w:rPr>
-        <w:t>5</w:t>
-      </w:r>
-      <w:r>
-        <w:fldChar w:fldCharType="end"/>
-      </w:r>
-      <w:r>
-        <w:t>:MongoDB:dettaglio riga di un documento della collection "Players"</w:t>
-      </w:r>
-    </w:p>
-    <w:p>
-      <w:pPr>
-        <w:ind w:left="360"/>
-        <w:jc w:val="both"/>
-        <w:rPr>
-          <w:rFonts w:ascii="Times New Roman" w:hAnsi="Times New Roman" w:cs="Times New Roman"/>
-          <w:sz w:val="28"/>
-          <w:szCs w:val="28"/>
-        </w:rPr>
-      </w:pPr>
-      <w:r>
-        <w:rPr>
-          <w:rFonts w:ascii="Times New Roman" w:hAnsi="Times New Roman" w:cs="Times New Roman"/>
-        </w:rPr>
-        <w:t xml:space="preserve">     </w:t>
-      </w:r>
-      <w:r>
-        <w:rPr>
-          <w:rFonts w:ascii="Times New Roman" w:hAnsi="Times New Roman" w:cs="Times New Roman"/>
-        </w:rPr>
-        <w:t>In sintesi, il database documentale svolge un ruolo centrale</w:t>
-      </w:r>
-      <w:r>
-        <w:rPr>
-          <w:rFonts w:ascii="Times New Roman" w:hAnsi="Times New Roman" w:cs="Times New Roman"/>
-        </w:rPr>
-        <w:t xml:space="preserve"> assolvendo a diversi compiti</w:t>
-      </w:r>
-      <w:r>
-        <w:rPr>
-          <w:rFonts w:ascii="Times New Roman" w:hAnsi="Times New Roman" w:cs="Times New Roman"/>
-        </w:rPr>
-        <w:t>: costituisce la base di conoscenza, fornisce il contesto dinamico per ogni sessione di dialogo, garantisce la persistenza dei dati e permette l’implementazione di eventuali strategie di backup.</w:t>
-      </w:r>
-    </w:p>
-    <w:p>
-      <w:pPr>
-        <w:pStyle w:val="Paragrafoelenco"/>
-        <w:numPr>
-          <w:ilvl w:val="0"/>
-          <w:numId w:val="4"/>
-        </w:numPr>
-        <w:rPr>
-          <w:sz w:val="28"/>
-          <w:szCs w:val="28"/>
-        </w:rPr>
-      </w:pPr>
-      <w:r>
-        <w:rPr>
-          <w:rFonts w:ascii="Times New Roman" w:hAnsi="Times New Roman" w:cs="Times New Roman"/>
-          <w:b/>
-          <w:sz w:val="28"/>
-          <w:szCs w:val="28"/>
-        </w:rPr>
-        <w:t>Valutazione del Dialog System</w:t>
-      </w:r>
-    </w:p>
-    <w:p>
-      <w:pPr>
-        <w:jc w:val="both"/>
-        <w:rPr>
-          <w:rFonts w:ascii="Times New Roman" w:hAnsi="Times New Roman" w:cs="Times New Roman"/>
-        </w:rPr>
-      </w:pPr>
-      <w:r>
-        <w:rPr>
-          <w:rFonts w:ascii="Times New Roman" w:hAnsi="Times New Roman" w:cs="Times New Roman"/>
-        </w:rPr>
-        <w:t xml:space="preserve">     </w:t>
-      </w:r>
-      <w:r>
-        <w:rPr>
-          <w:rFonts w:ascii="Times New Roman" w:hAnsi="Times New Roman" w:cs="Times New Roman"/>
-        </w:rPr>
-        <w:t>Si</w:t>
-      </w:r>
-      <w:r>
-        <w:rPr>
-          <w:rFonts w:ascii="Times New Roman" w:hAnsi="Times New Roman" w:cs="Times New Roman"/>
-        </w:rPr>
-        <w:t xml:space="preserve"> procede con l’analisi di alcuni dialoghi o di loro frammenti. All’inizio di ogni interrogazione viene richiesto </w:t>
-      </w:r>
-      <w:r>
-        <w:rPr>
-          <w:rFonts w:ascii="Times New Roman" w:hAnsi="Times New Roman" w:cs="Times New Roman"/>
-        </w:rPr>
-        <w:t>all’utente</w:t>
-      </w:r>
-      <w:r>
-        <w:rPr>
-          <w:rFonts w:ascii="Times New Roman" w:hAnsi="Times New Roman" w:cs="Times New Roman"/>
-        </w:rPr>
-        <w:t xml:space="preserve"> il proprio nome  e il dialogo non procede nello step successivo se questo non viene comunicato e riconosciuto correttamente dal sistema.</w:t>
-      </w:r>
-    </w:p>
-    <w:p>
-      <w:pPr>
-        <w:rPr>
-          <w:rFonts w:ascii="Times New Roman" w:hAnsi="Times New Roman" w:cs="Times New Roman"/>
-        </w:rPr>
-      </w:pPr>
-      <w:r>
-        <w:rPr>
-          <w:rFonts w:ascii="Times New Roman" w:hAnsi="Times New Roman" w:cs="Times New Roman"/>
-        </w:rPr>
-        <w:lastRenderedPageBreak/>
+        </w:rPr>
         <w:drawing>
           <wp:inline distT="0" distB="0" distL="0" distR="0" wp14:anchorId="011B58BF" wp14:editId="484A627A">
             <wp:extent cx="3089110" cy="457200"/>
@@ -6571,6 +6549,7 @@
         <w:rPr>
           <w:rFonts w:ascii="Times New Roman" w:hAnsi="Times New Roman" w:cs="Times New Roman"/>
         </w:rPr>
+        <w:lastRenderedPageBreak/>
         <w:t xml:space="preserve">     La prima domanda mostra già alcuni limiti del sistema. </w:t>
       </w:r>
       <w:r>
@@ -6632,6 +6611,7 @@
       <w:r>
         <w:rPr>
           <w:rFonts w:ascii="Times New Roman" w:hAnsi="Times New Roman" w:cs="Times New Roman"/>
+          <w:noProof/>
         </w:rPr>
         <w:drawing>
           <wp:inline distT="0" distB="0" distL="0" distR="0" wp14:anchorId="0AA78FC6" wp14:editId="186F4FDD">
@@ -6784,6 +6764,7 @@
       <w:r>
         <w:rPr>
           <w:rFonts w:ascii="Times New Roman" w:hAnsi="Times New Roman" w:cs="Times New Roman"/>
+          <w:noProof/>
         </w:rPr>
         <w:drawing>
           <wp:inline distT="0" distB="0" distL="0" distR="0" wp14:anchorId="45F06A1E" wp14:editId="5057DC52">
@@ -6858,6 +6839,7 @@
       <w:r>
         <w:rPr>
           <w:rFonts w:ascii="Times New Roman" w:hAnsi="Times New Roman" w:cs="Times New Roman"/>
+          <w:noProof/>
         </w:rPr>
         <w:drawing>
           <wp:inline distT="0" distB="0" distL="0" distR="0" wp14:anchorId="2BAEBB21" wp14:editId="6252F653">
@@ -6925,6 +6907,7 @@
       <w:r>
         <w:rPr>
           <w:rFonts w:ascii="Times New Roman" w:hAnsi="Times New Roman" w:cs="Times New Roman"/>
+          <w:noProof/>
         </w:rPr>
         <w:drawing>
           <wp:inline distT="0" distB="0" distL="0" distR="0" wp14:anchorId="05104643" wp14:editId="07DF7407">
@@ -6974,39 +6957,40 @@
         <w:rPr>
           <w:rFonts w:ascii="Times New Roman" w:hAnsi="Times New Roman" w:cs="Times New Roman"/>
         </w:rPr>
+        <w:t xml:space="preserve">     </w:t>
+      </w:r>
+      <w:r>
+        <w:rPr>
+          <w:rFonts w:ascii="Times New Roman" w:hAnsi="Times New Roman" w:cs="Times New Roman"/>
+        </w:rPr>
+        <w:t>Sebbene la risposta corretta sia effettivamente “1968”, la presenza di una parola fuori contesto consente al sistema di rilevare che la risposta, nel suo complesso, è errata.</w:t>
+      </w:r>
+      <w:r>
+        <w:rPr>
+          <w:rFonts w:ascii="Times New Roman" w:hAnsi="Times New Roman" w:cs="Times New Roman"/>
+        </w:rPr>
+        <w:t xml:space="preserve"> </w:t>
+      </w:r>
+      <w:r>
+        <w:rPr>
+          <w:rFonts w:ascii="Times New Roman" w:hAnsi="Times New Roman" w:cs="Times New Roman"/>
+        </w:rPr>
+        <w:t>D’altra parte in questo risiede anche un’altra limitazione del sistema: sinonimi delle key word non sono riconosciuti come corretti.</w:t>
+      </w:r>
+    </w:p>
+    <w:p>
+      <w:pPr>
+        <w:jc w:val="both"/>
+        <w:rPr>
+          <w:rFonts w:ascii="Times New Roman" w:hAnsi="Times New Roman" w:cs="Times New Roman"/>
+        </w:rPr>
+      </w:pPr>
+      <w:r>
+        <w:rPr>
+          <w:rFonts w:ascii="Times New Roman" w:hAnsi="Times New Roman" w:cs="Times New Roman"/>
+          <w:noProof/>
+        </w:rPr>
         <w:lastRenderedPageBreak/>
-        <w:t xml:space="preserve">     </w:t>
-      </w:r>
-      <w:r>
-        <w:rPr>
-          <w:rFonts w:ascii="Times New Roman" w:hAnsi="Times New Roman" w:cs="Times New Roman"/>
-        </w:rPr>
-        <w:t>Sebbene la risposta corretta sia effettivamente “1968”, la presenza di una parola fuori contesto consente al sistema di rilevare che la risposta, nel suo complesso, è errata.</w:t>
-      </w:r>
-      <w:r>
-        <w:rPr>
-          <w:rFonts w:ascii="Times New Roman" w:hAnsi="Times New Roman" w:cs="Times New Roman"/>
-        </w:rPr>
-        <w:t xml:space="preserve"> </w:t>
-      </w:r>
-      <w:r>
-        <w:rPr>
-          <w:rFonts w:ascii="Times New Roman" w:hAnsi="Times New Roman" w:cs="Times New Roman"/>
-        </w:rPr>
-        <w:t>D’altra parte in questo risiede anche un’altra limitazione del sistema: sinonimi delle key word non sono riconosciuti come corretti.</w:t>
-      </w:r>
-    </w:p>
-    <w:p>
-      <w:pPr>
-        <w:jc w:val="both"/>
-        <w:rPr>
-          <w:rFonts w:ascii="Times New Roman" w:hAnsi="Times New Roman" w:cs="Times New Roman"/>
-        </w:rPr>
-      </w:pPr>
-      <w:r>
-        <w:rPr>
-          <w:rFonts w:ascii="Times New Roman" w:hAnsi="Times New Roman" w:cs="Times New Roman"/>
-        </w:rPr>
         <w:drawing>
           <wp:inline distT="0" distB="0" distL="0" distR="0" wp14:anchorId="10E2338D" wp14:editId="22E913C4">
             <wp:extent cx="2527173" cy="502920"/>
@@ -7705,7 +7689,6 @@
           <w:rFonts w:ascii="Times New Roman" w:hAnsi="Times New Roman" w:cs="Times New Roman"/>
           <w:bCs/>
         </w:rPr>
-        <w:lastRenderedPageBreak/>
         <w:t xml:space="preserve">Si, il sistema </w:t>
       </w:r>
       <w:r>
@@ -7795,6 +7778,7 @@
           <w:rFonts w:ascii="Times New Roman" w:hAnsi="Times New Roman" w:cs="Times New Roman"/>
           <w:bCs/>
         </w:rPr>
+        <w:lastRenderedPageBreak/>
         <w:t xml:space="preserve">• </w:t>
       </w:r>
       <w:r>
@@ -8038,25 +8022,7 @@
         <w:rPr>
           <w:rFonts w:ascii="Times New Roman" w:hAnsi="Times New Roman" w:cs="Times New Roman"/>
         </w:rPr>
-        <w:t xml:space="preserve">     </w:t>
-      </w:r>
-      <w:r>
-        <w:rPr>
-          <w:rFonts w:ascii="Times New Roman" w:hAnsi="Times New Roman" w:cs="Times New Roman"/>
-        </w:rPr>
-        <w:t>In conclusione, il progetto ha evidenziato la complessità dell’analisi e comprensione del linguaggio naturale. È emersa in particolare la difficoltà nel gestire le numerose flessioni linguistiche e le molteplici combinazioni sintattiche che una frase può assumere. Ogni metodo implementato per tenere conto di una specifica regolarità si rivelava spesso insufficiente a gestire altre varianti linguistiche.</w:t>
-      </w:r>
-      <w:r>
-        <w:rPr>
-          <w:rFonts w:ascii="Times New Roman" w:hAnsi="Times New Roman" w:cs="Times New Roman"/>
-        </w:rPr>
-        <w:t xml:space="preserve"> </w:t>
-      </w:r>
-      <w:r>
-        <w:rPr>
-          <w:rFonts w:ascii="Times New Roman" w:hAnsi="Times New Roman" w:cs="Times New Roman"/>
-        </w:rPr>
-        <w:t>La necessità di coprire casi sempre più vari ha portato alla costruzione di metodi complessi, basati su numerose regole esplicite, rendendo evidente quanto sia difficile gestire in modo esaustivo la varietà del linguaggio con approcci deterministici.</w:t>
+        <w:t xml:space="preserve">     In conclusione, il progetto ha evidenziato la complessità dell’analisi e comprensione del linguaggio naturale. È emersa in particolare la difficoltà nel gestire le numerose flessioni linguistiche e le molteplici combinazioni sintattiche che una frase può assumere. Ogni metodo implementato per tenere conto di una specifica regolarità si rivelava spesso insufficiente a gestire altre varianti linguistiche. La necessità di coprire casi sempre più vari ha portato alla costruzione di metodi complessi, basati su numerose regole esplicite, rendendo evidente quanto sia difficile gestire in modo esaustivo la varietà del linguaggio con approcci deterministici.</w:t>
       </w:r>
     </w:p>
     <w:sectPr>
@@ -9498,7 +9464,7 @@
       <w:lvlText w:val=""/>
       <w:lvlJc w:val="left"/>
       <w:pPr>
-        <w:ind w:left="1152" w:hanging="360"/>
+        <w:ind w:left="720" w:hanging="360"/>
       </w:pPr>
       <w:rPr>
         <w:rFonts w:ascii="Symbol" w:hAnsi="Symbol" w:hint="default"/>
@@ -9510,7 +9476,7 @@
       <w:lvlText w:val="o"/>
       <w:lvlJc w:val="left"/>
       <w:pPr>
-        <w:ind w:left="1872" w:hanging="360"/>
+        <w:ind w:left="1440" w:hanging="360"/>
       </w:pPr>
       <w:rPr>
         <w:rFonts w:ascii="Courier New" w:hAnsi="Courier New" w:cs="Courier New" w:hint="default"/>
@@ -9522,7 +9488,7 @@
       <w:lvlText w:val=""/>
       <w:lvlJc w:val="left"/>
       <w:pPr>
-        <w:ind w:left="2592" w:hanging="360"/>
+        <w:ind w:left="2160" w:hanging="360"/>
       </w:pPr>
       <w:rPr>
         <w:rFonts w:ascii="Wingdings" w:hAnsi="Wingdings" w:hint="default"/>
@@ -9534,7 +9500,7 @@
       <w:lvlText w:val=""/>
       <w:lvlJc w:val="left"/>
       <w:pPr>
-        <w:ind w:left="3312" w:hanging="360"/>
+        <w:ind w:left="2880" w:hanging="360"/>
       </w:pPr>
       <w:rPr>
         <w:rFonts w:ascii="Symbol" w:hAnsi="Symbol" w:hint="default"/>
@@ -9546,7 +9512,7 @@
       <w:lvlText w:val="o"/>
       <w:lvlJc w:val="left"/>
       <w:pPr>
-        <w:ind w:left="4032" w:hanging="360"/>
+        <w:ind w:left="3600" w:hanging="360"/>
       </w:pPr>
       <w:rPr>
         <w:rFonts w:ascii="Courier New" w:hAnsi="Courier New" w:cs="Courier New" w:hint="default"/>
@@ -9558,7 +9524,7 @@
       <w:lvlText w:val=""/>
       <w:lvlJc w:val="left"/>
       <w:pPr>
-        <w:ind w:left="4752" w:hanging="360"/>
+        <w:ind w:left="4320" w:hanging="360"/>
       </w:pPr>
       <w:rPr>
         <w:rFonts w:ascii="Wingdings" w:hAnsi="Wingdings" w:hint="default"/>
@@ -9570,7 +9536,7 @@
       <w:lvlText w:val=""/>
       <w:lvlJc w:val="left"/>
       <w:pPr>
-        <w:ind w:left="5472" w:hanging="360"/>
+        <w:ind w:left="5040" w:hanging="360"/>
       </w:pPr>
       <w:rPr>
         <w:rFonts w:ascii="Symbol" w:hAnsi="Symbol" w:hint="default"/>
@@ -9582,7 +9548,7 @@
       <w:lvlText w:val="o"/>
       <w:lvlJc w:val="left"/>
       <w:pPr>
-        <w:ind w:left="6192" w:hanging="360"/>
+        <w:ind w:left="5760" w:hanging="360"/>
       </w:pPr>
       <w:rPr>
         <w:rFonts w:ascii="Courier New" w:hAnsi="Courier New" w:cs="Courier New" w:hint="default"/>
@@ -9594,7 +9560,7 @@
       <w:lvlText w:val=""/>
       <w:lvlJc w:val="left"/>
       <w:pPr>
-        <w:ind w:left="6912" w:hanging="360"/>
+        <w:ind w:left="6480" w:hanging="360"/>
       </w:pPr>
       <w:rPr>
         <w:rFonts w:ascii="Wingdings" w:hAnsi="Wingdings" w:hint="default"/>
@@ -12188,6 +12154,7 @@
   <w:style w:type="character" w:default="1" w:styleId="Carpredefinitoparagrafo">
     <w:name w:val="Default Paragraph Font"/>
     <w:uiPriority w:val="1"/>
+    <w:semiHidden/>
     <w:unhideWhenUsed/>
   </w:style>
   <w:style w:type="table" w:default="1" w:styleId="Tabellanormale">

</xml_diff>

<commit_message>
Progetto terminato in consegna
</commit_message>
<xml_diff>
--- a/PARTE PRIMA_MAZZEI/Relazione Progetto_DS.docx
+++ b/PARTE PRIMA_MAZZEI/Relazione Progetto_DS.docx
@@ -760,7 +760,28 @@
           <w:rFonts w:ascii="Times New Roman" w:hAnsi="Times New Roman" w:cs="Times New Roman"/>
           <w:bCs/>
         </w:rPr>
-        <w:t xml:space="preserve">Poiché il database è eseguito all'interno di un container Docker, è necessario avviare il relativo container prima di eseguire l'applicazione. </w:t>
+        <w:t>Poiché il database è eseguito all'interno di un container Docker, è necessario avviare il relativo container prima di eseguire l'applicazione</w:t>
+      </w:r>
+      <w:r>
+        <w:rPr>
+          <w:rFonts w:ascii="Times New Roman" w:hAnsi="Times New Roman" w:cs="Times New Roman"/>
+          <w:bCs/>
+        </w:rPr>
+        <w:t xml:space="preserve"> con il comando </w:t>
+      </w:r>
+      <w:r>
+        <w:rPr>
+          <w:rFonts w:ascii="Consolas" w:hAnsi="Consolas" w:cs="Times New Roman"/>
+          <w:bCs/>
+        </w:rPr>
+        <w:t>docker-compose up -d</w:t>
+      </w:r>
+      <w:r>
+        <w:rPr>
+          <w:rFonts w:ascii="Consolas" w:hAnsi="Consolas" w:cs="Times New Roman"/>
+          <w:bCs/>
+        </w:rPr>
+        <w:t>.</w:t>
       </w:r>
     </w:p>
     <w:p>
@@ -1833,7 +1854,19 @@
         <w:rPr>
           <w:rFonts w:ascii="Times New Roman" w:hAnsi="Times New Roman" w:cs="Times New Roman"/>
         </w:rPr>
-        <w:t>: costituisce la base di conoscenza, fornisce il contesto dinamico per ogni sessione di dialogo, garantisce la persistenza dei dati e permette l’implementazione di eventuali strategie di backup.</w:t>
+        <w:t xml:space="preserve">: costituisce la base di conoscenza, fornisce il </w:t>
+      </w:r>
+      <w:r>
+        <w:rPr>
+          <w:rFonts w:ascii="Times New Roman" w:hAnsi="Times New Roman" w:cs="Times New Roman"/>
+        </w:rPr>
+        <w:t>frame</w:t>
+      </w:r>
+      <w:r>
+        <w:rPr>
+          <w:rFonts w:ascii="Times New Roman" w:hAnsi="Times New Roman" w:cs="Times New Roman"/>
+        </w:rPr>
+        <w:t xml:space="preserve"> dinamico per ogni sessione di dialogo, garantisce la persistenza dei dati e permette l’implementazione di eventuali strategie di backup.</w:t>
       </w:r>
     </w:p>
     <w:p/>
@@ -2288,18 +2321,11 @@
         <w:jc w:val="center"/>
       </w:pPr>
       <w:r>
-        <w:rPr>
-          <w:rFonts w:ascii="Times New Roman" w:hAnsi="Times New Roman" w:cs="Times New Roman"/>
-          <w:bCs/>
-          <w:noProof/>
-          <w:sz w:val="24"/>
-          <w:szCs w:val="24"/>
-        </w:rPr>
         <w:drawing>
-          <wp:inline distT="0" distB="0" distL="0" distR="0" wp14:anchorId="02F63ED5" wp14:editId="369FC9EF">
-            <wp:extent cx="4290060" cy="2651730"/>
-            <wp:effectExtent l="0" t="0" r="0" b="0"/>
-            <wp:docPr id="419236219" name="Immagine 1"/>
+          <wp:inline distT="0" distB="0" distL="0" distR="0" wp14:anchorId="66CD4A22" wp14:editId="4D0C03D1">
+            <wp:extent cx="4495168" cy="2450307"/>
+            <wp:effectExtent l="0" t="0" r="635" b="7620"/>
+            <wp:docPr id="628162330" name="Immagine 1"/>
             <wp:cNvGraphicFramePr>
               <a:graphicFrameLocks xmlns:a="http://schemas.openxmlformats.org/drawingml/2006/main" noChangeAspect="1"/>
             </wp:cNvGraphicFramePr>
@@ -2307,7 +2333,7 @@
               <a:graphicData uri="http://schemas.openxmlformats.org/drawingml/2006/picture">
                 <pic:pic xmlns:pic="http://schemas.openxmlformats.org/drawingml/2006/picture">
                   <pic:nvPicPr>
-                    <pic:cNvPr id="419236219" name=""/>
+                    <pic:cNvPr id="628162330" name=""/>
                     <pic:cNvPicPr/>
                   </pic:nvPicPr>
                   <pic:blipFill>
@@ -2319,7 +2345,7 @@
                   <pic:spPr>
                     <a:xfrm>
                       <a:off x="0" y="0"/>
-                      <a:ext cx="4313407" cy="2666161"/>
+                      <a:ext cx="4506620" cy="2456549"/>
                     </a:xfrm>
                     <a:prstGeom prst="rect">
                       <a:avLst/>
@@ -5686,35 +5712,7 @@
           <w:i/>
           <w:iCs/>
         </w:rPr>
-        <w:t xml:space="preserve">_question(subject, event) </w:t>
-      </w:r>
-      <w:r>
-        <w:rPr>
-          <w:rFonts w:ascii="Times New Roman" w:hAnsi="Times New Roman" w:cs="Times New Roman"/>
-          <w:bCs/>
-        </w:rPr>
-        <w:t>genera fra</w:t>
-      </w:r>
-      <w:r>
-        <w:rPr>
-          <w:rFonts w:ascii="Times New Roman" w:hAnsi="Times New Roman" w:cs="Times New Roman"/>
-          <w:bCs/>
-        </w:rPr>
-        <w:t>si interrogative che richiedono</w:t>
-      </w:r>
-      <w:r>
-        <w:rPr>
-          <w:rFonts w:ascii="Times New Roman" w:hAnsi="Times New Roman" w:cs="Times New Roman"/>
-          <w:bCs/>
-        </w:rPr>
-        <w:t xml:space="preserve"> il numero di occorrenze di un determinato evento o entità</w:t>
-      </w:r>
-      <w:r>
-        <w:rPr>
-          <w:rFonts w:ascii="Times New Roman" w:hAnsi="Times New Roman" w:cs="Times New Roman"/>
-          <w:bCs/>
-        </w:rPr>
-        <w:t>. Il metodo prende in input due parametri: “</w:t>
+        <w:t>_question(subject, e</w:t>
       </w:r>
       <w:r>
         <w:rPr>
@@ -5723,14 +5721,7 @@
           <w:i/>
           <w:iCs/>
         </w:rPr>
-        <w:t>subject</w:t>
-      </w:r>
-      <w:r>
-        <w:rPr>
-          <w:rFonts w:ascii="Times New Roman" w:hAnsi="Times New Roman" w:cs="Times New Roman"/>
-          <w:bCs/>
-        </w:rPr>
-        <w:t>” è il soggetto principale della domanda mentre ”</w:t>
+        <w:t>ntity</w:t>
       </w:r>
       <w:r>
         <w:rPr>
@@ -5739,7 +5730,69 @@
           <w:i/>
           <w:iCs/>
         </w:rPr>
-        <w:t>event</w:t>
+        <w:t xml:space="preserve">) </w:t>
+      </w:r>
+      <w:r>
+        <w:rPr>
+          <w:rFonts w:ascii="Times New Roman" w:hAnsi="Times New Roman" w:cs="Times New Roman"/>
+          <w:bCs/>
+        </w:rPr>
+        <w:t>genera fra</w:t>
+      </w:r>
+      <w:r>
+        <w:rPr>
+          <w:rFonts w:ascii="Times New Roman" w:hAnsi="Times New Roman" w:cs="Times New Roman"/>
+          <w:bCs/>
+        </w:rPr>
+        <w:t>si interrogative che richiedono</w:t>
+      </w:r>
+      <w:r>
+        <w:rPr>
+          <w:rFonts w:ascii="Times New Roman" w:hAnsi="Times New Roman" w:cs="Times New Roman"/>
+          <w:bCs/>
+        </w:rPr>
+        <w:t xml:space="preserve"> il numero di occorrenze di un determinato evento o entità</w:t>
+      </w:r>
+      <w:r>
+        <w:rPr>
+          <w:rFonts w:ascii="Times New Roman" w:hAnsi="Times New Roman" w:cs="Times New Roman"/>
+          <w:bCs/>
+        </w:rPr>
+        <w:t>. Il metodo prende in input due parametri: “</w:t>
+      </w:r>
+      <w:r>
+        <w:rPr>
+          <w:rFonts w:ascii="Times New Roman" w:hAnsi="Times New Roman" w:cs="Times New Roman"/>
+          <w:bCs/>
+          <w:i/>
+          <w:iCs/>
+        </w:rPr>
+        <w:t>subject</w:t>
+      </w:r>
+      <w:r>
+        <w:rPr>
+          <w:rFonts w:ascii="Times New Roman" w:hAnsi="Times New Roman" w:cs="Times New Roman"/>
+          <w:bCs/>
+        </w:rPr>
+        <w:t>” è il soggetto principale della domanda mentre ”</w:t>
+      </w:r>
+      <w:r>
+        <w:rPr>
+          <w:rFonts w:ascii="Times New Roman" w:hAnsi="Times New Roman" w:cs="Times New Roman"/>
+          <w:bCs/>
+          <w:i/>
+          <w:iCs/>
+        </w:rPr>
+        <w:t>e</w:t>
+      </w:r>
+      <w:r>
+        <w:rPr>
+          <w:rFonts w:ascii="Times New Roman" w:hAnsi="Times New Roman" w:cs="Times New Roman"/>
+          <w:bCs/>
+          <w:i/>
+          <w:iCs/>
+        </w:rPr>
+        <w:t>ntity</w:t>
       </w:r>
       <w:r>
         <w:rPr>
@@ -6029,7 +6082,16 @@
           <w:i/>
           <w:iCs/>
         </w:rPr>
-        <w:t>event</w:t>
+        <w:t>e</w:t>
+      </w:r>
+      <w:r>
+        <w:rPr>
+          <w:rFonts w:ascii="Times New Roman" w:hAnsi="Times New Roman" w:cs="Times New Roman"/>
+          <w:bCs/>
+          <w:i/>
+          <w:iCs/>
+        </w:rPr>
+        <w:t>ntity</w:t>
       </w:r>
       <w:r>
         <w:rPr>
@@ -7519,7 +7581,21 @@
           <w:rFonts w:ascii="Times New Roman" w:hAnsi="Times New Roman" w:cs="Times New Roman"/>
           <w:bCs/>
         </w:rPr>
-        <w:t xml:space="preserve">No, non `e previsto che l’utente possa scrivere parzialmente </w:t>
+        <w:t xml:space="preserve">No, non </w:t>
+      </w:r>
+      <w:r>
+        <w:rPr>
+          <w:rFonts w:ascii="Times New Roman" w:hAnsi="Times New Roman" w:cs="Times New Roman"/>
+          <w:bCs/>
+        </w:rPr>
+        <w:t>è</w:t>
+      </w:r>
+      <w:r>
+        <w:rPr>
+          <w:rFonts w:ascii="Times New Roman" w:hAnsi="Times New Roman" w:cs="Times New Roman"/>
+          <w:bCs/>
+        </w:rPr>
+        <w:t xml:space="preserve"> previsto che l’utente possa scrivere parzialmente </w:t>
       </w:r>
       <w:r>
         <w:rPr>
@@ -7696,14 +7772,14 @@
           <w:rFonts w:ascii="Times New Roman" w:hAnsi="Times New Roman" w:cs="Times New Roman"/>
           <w:bCs/>
         </w:rPr>
-        <w:t>gestisce una risposta ”vuota” come gestirebbe una risposta sbagliata o fuori contesto</w:t>
-      </w:r>
-      <w:r>
-        <w:rPr>
-          <w:rFonts w:ascii="Times New Roman" w:hAnsi="Times New Roman" w:cs="Times New Roman"/>
-          <w:bCs/>
-        </w:rPr>
-        <w:t xml:space="preserve"> ossia considerandola come una risposta errata senza replica.</w:t>
+        <w:t xml:space="preserve">gestisce una risposta ”vuota” </w:t>
+      </w:r>
+      <w:r>
+        <w:rPr>
+          <w:rFonts w:ascii="Times New Roman" w:hAnsi="Times New Roman" w:cs="Times New Roman"/>
+          <w:bCs/>
+        </w:rPr>
+        <w:t xml:space="preserve">invitando l’utente a esprimersi in qualche modo sulla domanda che gli è stata posta. </w:t>
       </w:r>
     </w:p>
     <w:p>
@@ -8022,7 +8098,31 @@
         <w:rPr>
           <w:rFonts w:ascii="Times New Roman" w:hAnsi="Times New Roman" w:cs="Times New Roman"/>
         </w:rPr>
-        <w:t xml:space="preserve">     In conclusione, il progetto ha evidenziato la complessità dell’analisi e comprensione del linguaggio naturale. È emersa in particolare la difficoltà nel gestire le numerose flessioni linguistiche e le molteplici combinazioni sintattiche che una frase può assumere. Ogni metodo implementato per tenere conto di una specifica regolarità si rivelava spesso insufficiente a gestire altre varianti linguistiche. La necessità di coprire casi sempre più vari ha portato alla costruzione di metodi complessi, basati su numerose regole esplicite, rendendo evidente quanto sia difficile gestire in modo esaustivo la varietà del linguaggio con approcci deterministici.</w:t>
+        <w:t xml:space="preserve">     In conclusione, il progetto ha evidenziato la complessità dell’analisi e comprensione del linguaggio naturale. È emersa in particolare la difficoltà nel gestire le numerose flessioni linguistiche e le molteplici combinazioni sintattiche che una frase può assumere. Ogni metodo</w:t>
+      </w:r>
+      <w:r>
+        <w:rPr>
+          <w:rFonts w:ascii="Times New Roman" w:hAnsi="Times New Roman" w:cs="Times New Roman"/>
+        </w:rPr>
+        <w:t>,</w:t>
+      </w:r>
+      <w:r>
+        <w:rPr>
+          <w:rFonts w:ascii="Times New Roman" w:hAnsi="Times New Roman" w:cs="Times New Roman"/>
+        </w:rPr>
+        <w:t xml:space="preserve"> implementato per tenere conto di una specifica regolarità</w:t>
+      </w:r>
+      <w:r>
+        <w:rPr>
+          <w:rFonts w:ascii="Times New Roman" w:hAnsi="Times New Roman" w:cs="Times New Roman"/>
+        </w:rPr>
+        <w:t>,</w:t>
+      </w:r>
+      <w:r>
+        <w:rPr>
+          <w:rFonts w:ascii="Times New Roman" w:hAnsi="Times New Roman" w:cs="Times New Roman"/>
+        </w:rPr>
+        <w:t xml:space="preserve"> si rivelava spesso insufficiente a gestire altre varianti linguistiche. La necessità di coprire casi sempre più vari ha portato alla costruzione di metodi complessi, basati su numerose regole esplicite, rendendo evidente quanto sia difficile gestire in modo esaustivo la varietà del linguaggio con approcci deterministici.</w:t>
       </w:r>
     </w:p>
     <w:sectPr>

</xml_diff>